<commit_message>
Cart page is finished
</commit_message>
<xml_diff>
--- a/документация.docx
+++ b/документация.docx
@@ -90,7 +90,7 @@
           <w:r>
             <w:fldChar w:fldCharType="separate"/>
           </w:r>
-          <w:hyperlink w:anchor="_Toc195645892" w:history="1">
+          <w:hyperlink w:anchor="_Toc195698412" w:history="1">
             <w:r>
               <w:rPr>
                 <w:rStyle w:val="a4"/>
@@ -117,7 +117,7 @@
                 <w:noProof/>
                 <w:webHidden/>
               </w:rPr>
-              <w:instrText xml:space="preserve"> PAGEREF _Toc195645892 \h </w:instrText>
+              <w:instrText xml:space="preserve"> PAGEREF _Toc195698412 \h </w:instrText>
             </w:r>
             <w:r>
               <w:rPr>
@@ -160,7 +160,7 @@
               <w:lang w:eastAsia="ru-RU"/>
             </w:rPr>
           </w:pPr>
-          <w:hyperlink w:anchor="_Toc195645893" w:history="1">
+          <w:hyperlink w:anchor="_Toc195698413" w:history="1">
             <w:r>
               <w:rPr>
                 <w:rStyle w:val="a4"/>
@@ -210,7 +210,7 @@
                 <w:noProof/>
                 <w:webHidden/>
               </w:rPr>
-              <w:instrText xml:space="preserve"> PAGEREF _Toc195645893 \h </w:instrText>
+              <w:instrText xml:space="preserve"> PAGEREF _Toc195698413 \h </w:instrText>
             </w:r>
             <w:r>
               <w:rPr>
@@ -254,7 +254,7 @@
               <w:lang w:eastAsia="ru-RU"/>
             </w:rPr>
           </w:pPr>
-          <w:hyperlink w:anchor="_Toc195645894" w:history="1">
+          <w:hyperlink w:anchor="_Toc195698414" w:history="1">
             <w:r>
               <w:rPr>
                 <w:rStyle w:val="a4"/>
@@ -304,7 +304,7 @@
                 <w:noProof/>
                 <w:webHidden/>
               </w:rPr>
-              <w:instrText xml:space="preserve"> PAGEREF _Toc195645894 \h </w:instrText>
+              <w:instrText xml:space="preserve"> PAGEREF _Toc195698414 \h </w:instrText>
             </w:r>
             <w:r>
               <w:rPr>
@@ -348,7 +348,7 @@
               <w:lang w:eastAsia="ru-RU"/>
             </w:rPr>
           </w:pPr>
-          <w:hyperlink w:anchor="_Toc195645895" w:history="1">
+          <w:hyperlink w:anchor="_Toc195698415" w:history="1">
             <w:r>
               <w:rPr>
                 <w:rStyle w:val="a4"/>
@@ -413,7 +413,7 @@
                 <w:noProof/>
                 <w:webHidden/>
               </w:rPr>
-              <w:instrText xml:space="preserve"> PAGEREF _Toc195645895 \h </w:instrText>
+              <w:instrText xml:space="preserve"> PAGEREF _Toc195698415 \h </w:instrText>
             </w:r>
             <w:r>
               <w:rPr>
@@ -457,7 +457,7 @@
               <w:lang w:eastAsia="ru-RU"/>
             </w:rPr>
           </w:pPr>
-          <w:hyperlink w:anchor="_Toc195645896" w:history="1">
+          <w:hyperlink w:anchor="_Toc195698416" w:history="1">
             <w:r>
               <w:rPr>
                 <w:rStyle w:val="a4"/>
@@ -507,7 +507,7 @@
                 <w:noProof/>
                 <w:webHidden/>
               </w:rPr>
-              <w:instrText xml:space="preserve"> PAGEREF _Toc195645896 \h </w:instrText>
+              <w:instrText xml:space="preserve"> PAGEREF _Toc195698416 \h </w:instrText>
             </w:r>
             <w:r>
               <w:rPr>
@@ -550,7 +550,7 @@
               <w:lang w:eastAsia="ru-RU"/>
             </w:rPr>
           </w:pPr>
-          <w:hyperlink w:anchor="_Toc195645897" w:history="1">
+          <w:hyperlink w:anchor="_Toc195698417" w:history="1">
             <w:r>
               <w:rPr>
                 <w:rStyle w:val="a4"/>
@@ -609,7 +609,7 @@
                 <w:noProof/>
                 <w:webHidden/>
               </w:rPr>
-              <w:instrText xml:space="preserve"> PAGEREF _Toc195645897 \h </w:instrText>
+              <w:instrText xml:space="preserve"> PAGEREF _Toc195698417 \h </w:instrText>
             </w:r>
             <w:r>
               <w:rPr>
@@ -653,7 +653,7 @@
               <w:lang w:eastAsia="ru-RU"/>
             </w:rPr>
           </w:pPr>
-          <w:hyperlink w:anchor="_Toc195645898" w:history="1">
+          <w:hyperlink w:anchor="_Toc195698418" w:history="1">
             <w:r>
               <w:rPr>
                 <w:rStyle w:val="a4"/>
@@ -703,7 +703,7 @@
                 <w:noProof/>
                 <w:webHidden/>
               </w:rPr>
-              <w:instrText xml:space="preserve"> PAGEREF _Toc195645898 \h </w:instrText>
+              <w:instrText xml:space="preserve"> PAGEREF _Toc195698418 \h </w:instrText>
             </w:r>
             <w:r>
               <w:rPr>
@@ -723,7 +723,7 @@
                 <w:noProof/>
                 <w:webHidden/>
               </w:rPr>
-              <w:t>3</w:t>
+              <w:t>4</w:t>
             </w:r>
             <w:r>
               <w:rPr>
@@ -747,7 +747,7 @@
               <w:lang w:eastAsia="ru-RU"/>
             </w:rPr>
           </w:pPr>
-          <w:hyperlink w:anchor="_Toc195645899" w:history="1">
+          <w:hyperlink w:anchor="_Toc195698419" w:history="1">
             <w:r>
               <w:rPr>
                 <w:rStyle w:val="a4"/>
@@ -789,7 +789,7 @@
                 <w:noProof/>
                 <w:webHidden/>
               </w:rPr>
-              <w:instrText xml:space="preserve"> PAGEREF _Toc195645899 \h </w:instrText>
+              <w:instrText xml:space="preserve"> PAGEREF _Toc195698419 \h </w:instrText>
             </w:r>
             <w:r>
               <w:rPr>
@@ -832,7 +832,7 @@
               <w:lang w:eastAsia="ru-RU"/>
             </w:rPr>
           </w:pPr>
-          <w:hyperlink w:anchor="_Toc195645900" w:history="1">
+          <w:hyperlink w:anchor="_Toc195698420" w:history="1">
             <w:r>
               <w:rPr>
                 <w:rStyle w:val="a4"/>
@@ -897,7 +897,7 @@
                 <w:noProof/>
                 <w:webHidden/>
               </w:rPr>
-              <w:instrText xml:space="preserve"> PAGEREF _Toc195645900 \h </w:instrText>
+              <w:instrText xml:space="preserve"> PAGEREF _Toc195698420 \h </w:instrText>
             </w:r>
             <w:r>
               <w:rPr>
@@ -941,7 +941,7 @@
               <w:lang w:eastAsia="ru-RU"/>
             </w:rPr>
           </w:pPr>
-          <w:hyperlink w:anchor="_Toc195645901" w:history="1">
+          <w:hyperlink w:anchor="_Toc195698421" w:history="1">
             <w:r>
               <w:rPr>
                 <w:rStyle w:val="a4"/>
@@ -1000,7 +1000,7 @@
                 <w:noProof/>
                 <w:webHidden/>
               </w:rPr>
-              <w:instrText xml:space="preserve"> PAGEREF _Toc195645901 \h </w:instrText>
+              <w:instrText xml:space="preserve"> PAGEREF _Toc195698421 \h </w:instrText>
             </w:r>
             <w:r>
               <w:rPr>
@@ -1044,7 +1044,7 @@
               <w:lang w:eastAsia="ru-RU"/>
             </w:rPr>
           </w:pPr>
-          <w:hyperlink w:anchor="_Toc195645902" w:history="1">
+          <w:hyperlink w:anchor="_Toc195698422" w:history="1">
             <w:r>
               <w:rPr>
                 <w:rStyle w:val="a4"/>
@@ -1087,7 +1087,7 @@
                 <w:noProof/>
                 <w:webHidden/>
               </w:rPr>
-              <w:instrText xml:space="preserve"> PAGEREF _Toc195645902 \h </w:instrText>
+              <w:instrText xml:space="preserve"> PAGEREF _Toc195698422 \h </w:instrText>
             </w:r>
             <w:r>
               <w:rPr>
@@ -1131,7 +1131,7 @@
               <w:lang w:eastAsia="ru-RU"/>
             </w:rPr>
           </w:pPr>
-          <w:hyperlink w:anchor="_Toc195645903" w:history="1">
+          <w:hyperlink w:anchor="_Toc195698423" w:history="1">
             <w:r>
               <w:rPr>
                 <w:rStyle w:val="a4"/>
@@ -1175,7 +1175,7 @@
                 <w:noProof/>
                 <w:webHidden/>
               </w:rPr>
-              <w:instrText xml:space="preserve"> PAGEREF _Toc195645903 \h </w:instrText>
+              <w:instrText xml:space="preserve"> PAGEREF _Toc195698423 \h </w:instrText>
             </w:r>
             <w:r>
               <w:rPr>
@@ -1219,7 +1219,7 @@
               <w:lang w:eastAsia="ru-RU"/>
             </w:rPr>
           </w:pPr>
-          <w:hyperlink w:anchor="_Toc195645904" w:history="1">
+          <w:hyperlink w:anchor="_Toc195698424" w:history="1">
             <w:r>
               <w:rPr>
                 <w:rStyle w:val="a4"/>
@@ -1261,7 +1261,7 @@
                 <w:noProof/>
                 <w:webHidden/>
               </w:rPr>
-              <w:instrText xml:space="preserve"> PAGEREF _Toc195645904 \h </w:instrText>
+              <w:instrText xml:space="preserve"> PAGEREF _Toc195698424 \h </w:instrText>
             </w:r>
             <w:r>
               <w:rPr>
@@ -1305,7 +1305,7 @@
               <w:lang w:eastAsia="ru-RU"/>
             </w:rPr>
           </w:pPr>
-          <w:hyperlink w:anchor="_Toc195645905" w:history="1">
+          <w:hyperlink w:anchor="_Toc195698425" w:history="1">
             <w:r>
               <w:rPr>
                 <w:rStyle w:val="a4"/>
@@ -1355,7 +1355,7 @@
                 <w:noProof/>
                 <w:webHidden/>
               </w:rPr>
-              <w:instrText xml:space="preserve"> PAGEREF _Toc195645905 \h </w:instrText>
+              <w:instrText xml:space="preserve"> PAGEREF _Toc195698425 \h </w:instrText>
             </w:r>
             <w:r>
               <w:rPr>
@@ -1399,7 +1399,7 @@
               <w:lang w:eastAsia="ru-RU"/>
             </w:rPr>
           </w:pPr>
-          <w:hyperlink w:anchor="_Toc195645906" w:history="1">
+          <w:hyperlink w:anchor="_Toc195698426" w:history="1">
             <w:r>
               <w:rPr>
                 <w:rStyle w:val="a4"/>
@@ -1441,7 +1441,7 @@
                 <w:noProof/>
                 <w:webHidden/>
               </w:rPr>
-              <w:instrText xml:space="preserve"> PAGEREF _Toc195645906 \h </w:instrText>
+              <w:instrText xml:space="preserve"> PAGEREF _Toc195698426 \h </w:instrText>
             </w:r>
             <w:r>
               <w:rPr>
@@ -1485,7 +1485,97 @@
               <w:lang w:eastAsia="ru-RU"/>
             </w:rPr>
           </w:pPr>
-          <w:hyperlink w:anchor="_Toc195645907" w:history="1">
+          <w:hyperlink w:anchor="_Toc195698427" w:history="1">
+            <w:r>
+              <w:rPr>
+                <w:rStyle w:val="a4"/>
+                <w:rFonts w:ascii="Courier New" w:hAnsi="Courier New"/>
+                <w:iCs/>
+                <w:noProof/>
+              </w:rPr>
+              <w:t>-</w:t>
+            </w:r>
+            <w:r>
+              <w:rPr>
+                <w:rFonts w:asciiTheme="minorHAnsi" w:eastAsiaTheme="minorEastAsia" w:hAnsiTheme="minorHAnsi" w:cstheme="minorBidi"/>
+                <w:noProof/>
+                <w:lang w:eastAsia="ru-RU"/>
+              </w:rPr>
+              <w:tab/>
+            </w:r>
+            <w:r>
+              <w:rPr>
+                <w:rStyle w:val="a4"/>
+                <w:i/>
+                <w:iCs/>
+                <w:noProof/>
+              </w:rPr>
+              <w:t>Избранное</w:t>
+            </w:r>
+            <w:r>
+              <w:rPr>
+                <w:noProof/>
+                <w:webHidden/>
+              </w:rPr>
+              <w:tab/>
+            </w:r>
+            <w:r>
+              <w:rPr>
+                <w:noProof/>
+                <w:webHidden/>
+              </w:rPr>
+              <w:fldChar w:fldCharType="begin"/>
+            </w:r>
+            <w:r>
+              <w:rPr>
+                <w:noProof/>
+                <w:webHidden/>
+              </w:rPr>
+              <w:instrText xml:space="preserve"> PAGEREF _Toc195698427 \h </w:instrText>
+            </w:r>
+            <w:r>
+              <w:rPr>
+                <w:noProof/>
+                <w:webHidden/>
+              </w:rPr>
+            </w:r>
+            <w:r>
+              <w:rPr>
+                <w:noProof/>
+                <w:webHidden/>
+              </w:rPr>
+              <w:fldChar w:fldCharType="separate"/>
+            </w:r>
+            <w:r>
+              <w:rPr>
+                <w:noProof/>
+                <w:webHidden/>
+              </w:rPr>
+              <w:t>8</w:t>
+            </w:r>
+            <w:r>
+              <w:rPr>
+                <w:noProof/>
+                <w:webHidden/>
+              </w:rPr>
+              <w:fldChar w:fldCharType="end"/>
+            </w:r>
+          </w:hyperlink>
+        </w:p>
+        <w:p>
+          <w:pPr>
+            <w:pStyle w:val="21"/>
+            <w:tabs>
+              <w:tab w:val="left" w:pos="660"/>
+              <w:tab w:val="right" w:leader="dot" w:pos="9345"/>
+            </w:tabs>
+            <w:rPr>
+              <w:rFonts w:asciiTheme="minorHAnsi" w:eastAsiaTheme="minorEastAsia" w:hAnsiTheme="minorHAnsi" w:cstheme="minorBidi"/>
+              <w:noProof/>
+              <w:lang w:eastAsia="ru-RU"/>
+            </w:rPr>
+          </w:pPr>
+          <w:hyperlink w:anchor="_Toc195698428" w:history="1">
             <w:r>
               <w:rPr>
                 <w:rStyle w:val="a4"/>
@@ -1531,7 +1621,7 @@
                 <w:noProof/>
                 <w:webHidden/>
               </w:rPr>
-              <w:instrText xml:space="preserve"> PAGEREF _Toc195645907 \h </w:instrText>
+              <w:instrText xml:space="preserve"> PAGEREF _Toc195698428 \h </w:instrText>
             </w:r>
             <w:r>
               <w:rPr>
@@ -1575,7 +1665,7 @@
               <w:lang w:eastAsia="ru-RU"/>
             </w:rPr>
           </w:pPr>
-          <w:hyperlink w:anchor="_Toc195645908" w:history="1">
+          <w:hyperlink w:anchor="_Toc195698429" w:history="1">
             <w:r>
               <w:rPr>
                 <w:rStyle w:val="a4"/>
@@ -1618,7 +1708,7 @@
                 <w:noProof/>
                 <w:webHidden/>
               </w:rPr>
-              <w:instrText xml:space="preserve"> PAGEREF _Toc195645908 \h </w:instrText>
+              <w:instrText xml:space="preserve"> PAGEREF _Toc195698429 \h </w:instrText>
             </w:r>
             <w:r>
               <w:rPr>
@@ -1662,7 +1752,7 @@
               <w:lang w:eastAsia="ru-RU"/>
             </w:rPr>
           </w:pPr>
-          <w:hyperlink w:anchor="_Toc195645909" w:history="1">
+          <w:hyperlink w:anchor="_Toc195698430" w:history="1">
             <w:r>
               <w:rPr>
                 <w:rStyle w:val="a4"/>
@@ -1705,7 +1795,7 @@
                 <w:noProof/>
                 <w:webHidden/>
               </w:rPr>
-              <w:instrText xml:space="preserve"> PAGEREF _Toc195645909 \h </w:instrText>
+              <w:instrText xml:space="preserve"> PAGEREF _Toc195698430 \h </w:instrText>
             </w:r>
             <w:r>
               <w:rPr>
@@ -1725,7 +1815,7 @@
                 <w:noProof/>
                 <w:webHidden/>
               </w:rPr>
-              <w:t>11</w:t>
+              <w:t>10</w:t>
             </w:r>
             <w:r>
               <w:rPr>
@@ -1749,7 +1839,7 @@
               <w:lang w:eastAsia="ru-RU"/>
             </w:rPr>
           </w:pPr>
-          <w:hyperlink w:anchor="_Toc195645910" w:history="1">
+          <w:hyperlink w:anchor="_Toc195698431" w:history="1">
             <w:r>
               <w:rPr>
                 <w:rStyle w:val="a4"/>
@@ -1793,7 +1883,93 @@
                 <w:noProof/>
                 <w:webHidden/>
               </w:rPr>
-              <w:instrText xml:space="preserve"> PAGEREF _Toc195645910 \h </w:instrText>
+              <w:instrText xml:space="preserve"> PAGEREF _Toc195698431 \h </w:instrText>
+            </w:r>
+            <w:r>
+              <w:rPr>
+                <w:noProof/>
+                <w:webHidden/>
+              </w:rPr>
+            </w:r>
+            <w:r>
+              <w:rPr>
+                <w:noProof/>
+                <w:webHidden/>
+              </w:rPr>
+              <w:fldChar w:fldCharType="separate"/>
+            </w:r>
+            <w:r>
+              <w:rPr>
+                <w:noProof/>
+                <w:webHidden/>
+              </w:rPr>
+              <w:t>10</w:t>
+            </w:r>
+            <w:r>
+              <w:rPr>
+                <w:noProof/>
+                <w:webHidden/>
+              </w:rPr>
+              <w:fldChar w:fldCharType="end"/>
+            </w:r>
+          </w:hyperlink>
+        </w:p>
+        <w:p>
+          <w:pPr>
+            <w:pStyle w:val="11"/>
+            <w:tabs>
+              <w:tab w:val="left" w:pos="440"/>
+            </w:tabs>
+            <w:rPr>
+              <w:rFonts w:asciiTheme="minorHAnsi" w:eastAsiaTheme="minorEastAsia" w:hAnsiTheme="minorHAnsi" w:cstheme="minorBidi"/>
+              <w:noProof/>
+              <w:lang w:eastAsia="ru-RU"/>
+            </w:rPr>
+          </w:pPr>
+          <w:hyperlink w:anchor="_Toc195698432" w:history="1">
+            <w:r>
+              <w:rPr>
+                <w:rStyle w:val="a4"/>
+                <w:noProof/>
+              </w:rPr>
+              <w:t>4.</w:t>
+            </w:r>
+            <w:r>
+              <w:rPr>
+                <w:rFonts w:asciiTheme="minorHAnsi" w:eastAsiaTheme="minorEastAsia" w:hAnsiTheme="minorHAnsi" w:cstheme="minorBidi"/>
+                <w:noProof/>
+                <w:lang w:eastAsia="ru-RU"/>
+              </w:rPr>
+              <w:tab/>
+            </w:r>
+            <w:r>
+              <w:rPr>
+                <w:rStyle w:val="a4"/>
+                <w:noProof/>
+                <w:lang w:val="en-US"/>
+              </w:rPr>
+              <w:t>Cart</w:t>
+            </w:r>
+            <w:r>
+              <w:rPr>
+                <w:noProof/>
+                <w:webHidden/>
+              </w:rPr>
+              <w:tab/>
+            </w:r>
+            <w:r>
+              <w:rPr>
+                <w:noProof/>
+                <w:webHidden/>
+              </w:rPr>
+              <w:fldChar w:fldCharType="begin"/>
+            </w:r>
+            <w:r>
+              <w:rPr>
+                <w:noProof/>
+                <w:webHidden/>
+              </w:rPr>
+              <w:instrText xml:space="preserve"> PAGEREF _Toc195698432 \h </w:instrText>
             </w:r>
             <w:r>
               <w:rPr>
@@ -1836,13 +2012,13 @@
               <w:lang w:eastAsia="ru-RU"/>
             </w:rPr>
           </w:pPr>
-          <w:hyperlink w:anchor="_Toc195645911" w:history="1">
+          <w:hyperlink w:anchor="_Toc195698433" w:history="1">
             <w:r>
               <w:rPr>
                 <w:rStyle w:val="a4"/>
                 <w:noProof/>
               </w:rPr>
-              <w:t>3</w:t>
+              <w:t>5.</w:t>
             </w:r>
             <w:r>
               <w:rPr>
@@ -1886,7 +2062,7 @@
                 <w:noProof/>
                 <w:webHidden/>
               </w:rPr>
-              <w:instrText xml:space="preserve"> PAGEREF _Toc195645911 \h </w:instrText>
+              <w:instrText xml:space="preserve"> PAGEREF _Toc195698433 \h </w:instrText>
             </w:r>
             <w:r>
               <w:rPr>
@@ -1930,14 +2106,14 @@
               <w:lang w:eastAsia="ru-RU"/>
             </w:rPr>
           </w:pPr>
-          <w:hyperlink w:anchor="_Toc195645912" w:history="1">
+          <w:hyperlink w:anchor="_Toc195698434" w:history="1">
             <w:r>
               <w:rPr>
                 <w:rStyle w:val="a4"/>
                 <w:noProof/>
                 <w:lang w:val="en-US"/>
               </w:rPr>
-              <w:t>3.1</w:t>
+              <w:t>5.1</w:t>
             </w:r>
             <w:r>
               <w:rPr>
@@ -1974,7 +2150,7 @@
                 <w:noProof/>
                 <w:webHidden/>
               </w:rPr>
-              <w:instrText xml:space="preserve"> PAGEREF _Toc195645912 \h </w:instrText>
+              <w:instrText xml:space="preserve"> PAGEREF _Toc195698434 \h </w:instrText>
             </w:r>
             <w:r>
               <w:rPr>
@@ -2018,14 +2194,14 @@
               <w:lang w:eastAsia="ru-RU"/>
             </w:rPr>
           </w:pPr>
-          <w:hyperlink w:anchor="_Toc195645913" w:history="1">
+          <w:hyperlink w:anchor="_Toc195698435" w:history="1">
             <w:r>
               <w:rPr>
                 <w:rStyle w:val="a4"/>
                 <w:noProof/>
                 <w:lang w:val="en-US"/>
               </w:rPr>
-              <w:t>3.2</w:t>
+              <w:t>5.2</w:t>
             </w:r>
             <w:r>
               <w:rPr>
@@ -2062,7 +2238,7 @@
                 <w:noProof/>
                 <w:webHidden/>
               </w:rPr>
-              <w:instrText xml:space="preserve"> PAGEREF _Toc195645913 \h </w:instrText>
+              <w:instrText xml:space="preserve"> PAGEREF _Toc195698435 \h </w:instrText>
             </w:r>
             <w:r>
               <w:rPr>
@@ -2082,7 +2258,7 @@
                 <w:noProof/>
                 <w:webHidden/>
               </w:rPr>
-              <w:t>14</w:t>
+              <w:t>13</w:t>
             </w:r>
             <w:r>
               <w:rPr>
@@ -2106,14 +2282,14 @@
               <w:lang w:eastAsia="ru-RU"/>
             </w:rPr>
           </w:pPr>
-          <w:hyperlink w:anchor="_Toc195645914" w:history="1">
+          <w:hyperlink w:anchor="_Toc195698436" w:history="1">
             <w:r>
               <w:rPr>
                 <w:rStyle w:val="a4"/>
                 <w:noProof/>
                 <w:lang w:val="en-US"/>
               </w:rPr>
-              <w:t>3.3</w:t>
+              <w:t>5.3</w:t>
             </w:r>
             <w:r>
               <w:rPr>
@@ -2150,7 +2326,7 @@
                 <w:noProof/>
                 <w:webHidden/>
               </w:rPr>
-              <w:instrText xml:space="preserve"> PAGEREF _Toc195645914 \h </w:instrText>
+              <w:instrText xml:space="preserve"> PAGEREF _Toc195698436 \h </w:instrText>
             </w:r>
             <w:r>
               <w:rPr>
@@ -2170,7 +2346,7 @@
                 <w:noProof/>
                 <w:webHidden/>
               </w:rPr>
-              <w:t>15</w:t>
+              <w:t>14</w:t>
             </w:r>
             <w:r>
               <w:rPr>
@@ -2213,7 +2389,7 @@
         <w:pStyle w:val="1"/>
       </w:pPr>
       <w:bookmarkStart w:id="0" w:name="_Toc194442379"/>
-      <w:bookmarkStart w:id="1" w:name="_Toc195645892"/>
+      <w:bookmarkStart w:id="1" w:name="_Toc195698412"/>
       <w:r>
         <w:lastRenderedPageBreak/>
         <w:t>Введение</w:t>
@@ -2255,7 +2431,7 @@
         <w:jc w:val="both"/>
       </w:pPr>
       <w:bookmarkStart w:id="2" w:name="_Toc194442380"/>
-      <w:bookmarkStart w:id="3" w:name="_Toc195645893"/>
+      <w:bookmarkStart w:id="3" w:name="_Toc195698413"/>
       <w:r>
         <w:lastRenderedPageBreak/>
         <w:t>Общие компоненты (</w:t>
@@ -2283,7 +2459,7 @@
         </w:rPr>
       </w:pPr>
       <w:bookmarkStart w:id="4" w:name="_Toc194442381"/>
-      <w:bookmarkStart w:id="5" w:name="_Toc195645894"/>
+      <w:bookmarkStart w:id="5" w:name="_Toc195698414"/>
       <w:r>
         <w:rPr>
           <w:szCs w:val="28"/>
@@ -2526,7 +2702,7 @@
         </w:rPr>
       </w:pPr>
       <w:bookmarkStart w:id="6" w:name="_Toc194442382"/>
-      <w:bookmarkStart w:id="7" w:name="_Toc195645895"/>
+      <w:bookmarkStart w:id="7" w:name="_Toc195698415"/>
       <w:r>
         <w:rPr>
           <w:szCs w:val="28"/>
@@ -2744,7 +2920,7 @@
         </w:rPr>
       </w:pPr>
       <w:bookmarkStart w:id="8" w:name="_Toc194442383"/>
-      <w:bookmarkStart w:id="9" w:name="_Toc195645896"/>
+      <w:bookmarkStart w:id="9" w:name="_Toc195698416"/>
       <w:r>
         <w:rPr>
           <w:szCs w:val="28"/>
@@ -3161,7 +3337,7 @@
         </w:rPr>
       </w:pPr>
       <w:bookmarkStart w:id="10" w:name="_Toc194442384"/>
-      <w:bookmarkStart w:id="11" w:name="_Toc195645897"/>
+      <w:bookmarkStart w:id="11" w:name="_Toc195698417"/>
       <w:r>
         <w:rPr>
           <w:lang w:val="en-US"/>
@@ -3204,7 +3380,7 @@
         </w:numPr>
       </w:pPr>
       <w:bookmarkStart w:id="12" w:name="_Toc194442385"/>
-      <w:bookmarkStart w:id="13" w:name="_Toc195645898"/>
+      <w:bookmarkStart w:id="13" w:name="_Toc195698418"/>
       <w:proofErr w:type="spellStart"/>
       <w:r>
         <w:rPr>
@@ -3433,7 +3609,7 @@
         </w:rPr>
       </w:pPr>
       <w:bookmarkStart w:id="14" w:name="_Toc194442386"/>
-      <w:bookmarkStart w:id="15" w:name="_Toc195645899"/>
+      <w:bookmarkStart w:id="15" w:name="_Toc195698419"/>
       <w:proofErr w:type="spellStart"/>
       <w:r>
         <w:rPr>
@@ -3531,7 +3707,7 @@
       </w:pPr>
       <w:bookmarkStart w:id="16" w:name="_Showcase_(основное_содержимое"/>
       <w:bookmarkStart w:id="17" w:name="_Toc194442387"/>
-      <w:bookmarkStart w:id="18" w:name="_Toc195645900"/>
+      <w:bookmarkStart w:id="18" w:name="_Toc195698420"/>
       <w:bookmarkEnd w:id="16"/>
       <w:r>
         <w:rPr>
@@ -4644,6 +4820,7 @@
         <w:rPr>
           <w:sz w:val="28"/>
           <w:szCs w:val="28"/>
+          <w:lang w:val="en-US"/>
         </w:rPr>
         <w:t xml:space="preserve"> </w:t>
       </w:r>
@@ -7755,7 +7932,7 @@
         </w:rPr>
       </w:pPr>
       <w:bookmarkStart w:id="19" w:name="_Toc194442388"/>
-      <w:bookmarkStart w:id="20" w:name="_Toc195645901"/>
+      <w:bookmarkStart w:id="20" w:name="_Toc195698421"/>
       <w:proofErr w:type="spellStart"/>
       <w:r>
         <w:rPr>
@@ -7998,7 +8175,7 @@
           <w:lang w:val="en-US"/>
         </w:rPr>
       </w:pPr>
-      <w:bookmarkStart w:id="21" w:name="_Toc195645902"/>
+      <w:bookmarkStart w:id="21" w:name="_Toc195698422"/>
       <w:proofErr w:type="spellStart"/>
       <w:r>
         <w:rPr>
@@ -9110,17 +9287,17 @@
           <w:lang w:val="en-US"/>
         </w:rPr>
       </w:pPr>
-      <w:bookmarkStart w:id="22" w:name="_Toc194442389"/>
-      <w:bookmarkStart w:id="23" w:name="_Filters"/>
-      <w:bookmarkStart w:id="24" w:name="_Toc195645903"/>
+      <w:bookmarkStart w:id="22" w:name="_Filters"/>
+      <w:bookmarkStart w:id="23" w:name="_Toc194442389"/>
+      <w:bookmarkStart w:id="24" w:name="_Toc195698423"/>
+      <w:bookmarkEnd w:id="22"/>
+      <w:r>
+        <w:rPr>
+          <w:lang w:val="en-US"/>
+        </w:rPr>
+        <w:t>Filters</w:t>
+      </w:r>
       <w:bookmarkEnd w:id="23"/>
-      <w:r>
-        <w:rPr>
-          <w:lang w:val="en-US"/>
-        </w:rPr>
-        <w:t>Filters</w:t>
-      </w:r>
-      <w:bookmarkEnd w:id="22"/>
       <w:bookmarkEnd w:id="24"/>
     </w:p>
     <w:p>
@@ -9835,7 +10012,7 @@
           <w:color w:val="ADBAC7"/>
           <w:sz w:val="21"/>
           <w:szCs w:val="21"/>
-          <w:lang w:val="en-US" w:eastAsia="ru-RU"/>
+          <w:lang w:eastAsia="ru-RU"/>
         </w:rPr>
       </w:pPr>
       <w:r>
@@ -9864,7 +10041,7 @@
           <w:color w:val="ADBAC7"/>
           <w:sz w:val="21"/>
           <w:szCs w:val="21"/>
-          <w:lang w:val="en-US" w:eastAsia="ru-RU"/>
+          <w:lang w:eastAsia="ru-RU"/>
         </w:rPr>
         <w:t xml:space="preserve"> [</w:t>
       </w:r>
@@ -9886,7 +10063,7 @@
           <w:color w:val="ADBAC7"/>
           <w:sz w:val="21"/>
           <w:szCs w:val="21"/>
-          <w:lang w:val="en-US" w:eastAsia="ru-RU"/>
+          <w:lang w:eastAsia="ru-RU"/>
         </w:rPr>
         <w:t xml:space="preserve">, </w:t>
       </w:r>
@@ -9908,7 +10085,7 @@
           <w:color w:val="ADBAC7"/>
           <w:sz w:val="21"/>
           <w:szCs w:val="21"/>
-          <w:lang w:val="en-US" w:eastAsia="ru-RU"/>
+          <w:lang w:eastAsia="ru-RU"/>
         </w:rPr>
         <w:t xml:space="preserve">] </w:t>
       </w:r>
@@ -9918,7 +10095,7 @@
           <w:color w:val="F47067"/>
           <w:sz w:val="21"/>
           <w:szCs w:val="21"/>
-          <w:lang w:val="en-US" w:eastAsia="ru-RU"/>
+          <w:lang w:eastAsia="ru-RU"/>
         </w:rPr>
         <w:t>=</w:t>
       </w:r>
@@ -9928,7 +10105,7 @@
           <w:color w:val="ADBAC7"/>
           <w:sz w:val="21"/>
           <w:szCs w:val="21"/>
-          <w:lang w:val="en-US" w:eastAsia="ru-RU"/>
+          <w:lang w:eastAsia="ru-RU"/>
         </w:rPr>
         <w:t xml:space="preserve"> </w:t>
       </w:r>
@@ -9949,7 +10126,7 @@
           <w:color w:val="ADBAC7"/>
           <w:sz w:val="21"/>
           <w:szCs w:val="21"/>
-          <w:lang w:val="en-US" w:eastAsia="ru-RU"/>
+          <w:lang w:eastAsia="ru-RU"/>
         </w:rPr>
         <w:t>(</w:t>
       </w:r>
@@ -9960,7 +10137,7 @@
           <w:color w:val="ADBAC7"/>
           <w:sz w:val="21"/>
           <w:szCs w:val="21"/>
-          <w:lang w:val="en-US" w:eastAsia="ru-RU"/>
+          <w:lang w:eastAsia="ru-RU"/>
         </w:rPr>
         <w:t>[]);</w:t>
       </w:r>
@@ -10805,7 +10982,6 @@
         <w:rPr>
           <w:sz w:val="28"/>
           <w:szCs w:val="28"/>
-          <w:lang w:val="en-US"/>
         </w:rPr>
         <w:t xml:space="preserve">, </w:t>
       </w:r>
@@ -10843,7 +11019,7 @@
           <w:color w:val="ADBAC7"/>
           <w:sz w:val="21"/>
           <w:szCs w:val="21"/>
-          <w:lang w:val="en-US" w:eastAsia="ru-RU"/>
+          <w:lang w:eastAsia="ru-RU"/>
         </w:rPr>
       </w:pPr>
       <w:r>
@@ -10882,7 +11058,7 @@
           <w:color w:val="ADBAC7"/>
           <w:sz w:val="21"/>
           <w:szCs w:val="21"/>
-          <w:lang w:val="en-US" w:eastAsia="ru-RU"/>
+          <w:lang w:eastAsia="ru-RU"/>
         </w:rPr>
         <w:t xml:space="preserve"> </w:t>
       </w:r>
@@ -10904,7 +11080,7 @@
           <w:color w:val="ADBAC7"/>
           <w:sz w:val="21"/>
           <w:szCs w:val="21"/>
-          <w:lang w:val="en-US" w:eastAsia="ru-RU"/>
+          <w:lang w:eastAsia="ru-RU"/>
         </w:rPr>
         <w:t xml:space="preserve"> </w:t>
       </w:r>
@@ -10914,7 +11090,7 @@
           <w:color w:val="F47067"/>
           <w:sz w:val="21"/>
           <w:szCs w:val="21"/>
-          <w:lang w:val="en-US" w:eastAsia="ru-RU"/>
+          <w:lang w:eastAsia="ru-RU"/>
         </w:rPr>
         <w:t>=</w:t>
       </w:r>
@@ -10924,7 +11100,7 @@
           <w:color w:val="ADBAC7"/>
           <w:sz w:val="21"/>
           <w:szCs w:val="21"/>
-          <w:lang w:val="en-US" w:eastAsia="ru-RU"/>
+          <w:lang w:eastAsia="ru-RU"/>
         </w:rPr>
         <w:t xml:space="preserve"> (</w:t>
       </w:r>
@@ -10944,7 +11120,7 @@
           <w:color w:val="ADBAC7"/>
           <w:sz w:val="21"/>
           <w:szCs w:val="21"/>
-          <w:lang w:val="en-US" w:eastAsia="ru-RU"/>
+          <w:lang w:eastAsia="ru-RU"/>
         </w:rPr>
         <w:t xml:space="preserve">) </w:t>
       </w:r>
@@ -10954,7 +11130,7 @@
           <w:color w:val="F47067"/>
           <w:sz w:val="21"/>
           <w:szCs w:val="21"/>
-          <w:lang w:val="en-US" w:eastAsia="ru-RU"/>
+          <w:lang w:eastAsia="ru-RU"/>
         </w:rPr>
         <w:t>=&gt;</w:t>
       </w:r>
@@ -10964,7 +11140,7 @@
           <w:color w:val="ADBAC7"/>
           <w:sz w:val="21"/>
           <w:szCs w:val="21"/>
-          <w:lang w:val="en-US" w:eastAsia="ru-RU"/>
+          <w:lang w:eastAsia="ru-RU"/>
         </w:rPr>
         <w:t xml:space="preserve"> {</w:t>
       </w:r>
@@ -10989,7 +11165,37 @@
           <w:szCs w:val="21"/>
           <w:lang w:val="en-US" w:eastAsia="ru-RU"/>
         </w:rPr>
-        <w:t xml:space="preserve">    </w:t>
+        <w:t> </w:t>
+      </w:r>
+      <w:r>
+        <w:rPr>
+          <w:rFonts w:ascii="Consolas" w:eastAsia="Times New Roman" w:hAnsi="Consolas"/>
+          <w:color w:val="ADBAC7"/>
+          <w:sz w:val="21"/>
+          <w:szCs w:val="21"/>
+          <w:lang w:eastAsia="ru-RU"/>
+        </w:rPr>
+        <w:t xml:space="preserve"> </w:t>
+      </w:r>
+      <w:r>
+        <w:rPr>
+          <w:rFonts w:ascii="Consolas" w:eastAsia="Times New Roman" w:hAnsi="Consolas"/>
+          <w:color w:val="ADBAC7"/>
+          <w:sz w:val="21"/>
+          <w:szCs w:val="21"/>
+          <w:lang w:val="en-US" w:eastAsia="ru-RU"/>
+        </w:rPr>
+        <w:t> </w:t>
+      </w:r>
+      <w:r>
+        <w:rPr>
+          <w:rFonts w:ascii="Consolas" w:eastAsia="Times New Roman" w:hAnsi="Consolas"/>
+          <w:color w:val="ADBAC7"/>
+          <w:sz w:val="21"/>
+          <w:szCs w:val="21"/>
+          <w:lang w:eastAsia="ru-RU"/>
+        </w:rPr>
+        <w:t xml:space="preserve"> </w:t>
       </w:r>
       <w:r>
         <w:rPr>
@@ -12104,18 +12310,18 @@
           <w:rStyle w:val="30"/>
         </w:rPr>
       </w:pPr>
-      <w:bookmarkStart w:id="25" w:name="_Toc194442390"/>
-      <w:bookmarkStart w:id="26" w:name="_LastViewed"/>
-      <w:bookmarkStart w:id="27" w:name="_Toc195645904"/>
+      <w:bookmarkStart w:id="25" w:name="_LastViewed"/>
+      <w:bookmarkStart w:id="26" w:name="_Toc194442390"/>
+      <w:bookmarkStart w:id="27" w:name="_Toc195698424"/>
+      <w:bookmarkEnd w:id="25"/>
+      <w:proofErr w:type="spellStart"/>
+      <w:r>
+        <w:rPr>
+          <w:rStyle w:val="30"/>
+        </w:rPr>
+        <w:t>LastViewed</w:t>
+      </w:r>
       <w:bookmarkEnd w:id="26"/>
-      <w:proofErr w:type="spellStart"/>
-      <w:r>
-        <w:rPr>
-          <w:rStyle w:val="30"/>
-        </w:rPr>
-        <w:t>LastViewed</w:t>
-      </w:r>
-      <w:bookmarkEnd w:id="25"/>
       <w:bookmarkEnd w:id="27"/>
       <w:proofErr w:type="spellEnd"/>
     </w:p>
@@ -12206,7 +12412,7 @@
       </w:pPr>
       <w:bookmarkStart w:id="28" w:name="_Products_(основной_блок"/>
       <w:bookmarkStart w:id="29" w:name="_Toc194442391"/>
-      <w:bookmarkStart w:id="30" w:name="_Toc195645905"/>
+      <w:bookmarkStart w:id="30" w:name="_Toc195698425"/>
       <w:bookmarkEnd w:id="28"/>
       <w:r>
         <w:rPr>
@@ -12743,7 +12949,7 @@
           <w:rStyle w:val="20"/>
         </w:rPr>
       </w:pPr>
-      <w:bookmarkStart w:id="31" w:name="_Toc195645906"/>
+      <w:bookmarkStart w:id="31" w:name="_Toc195698426"/>
       <w:r>
         <w:rPr>
           <w:rStyle w:val="20"/>
@@ -12754,17 +12960,25 @@
     </w:p>
     <w:p>
       <w:pPr>
-        <w:pStyle w:val="4"/>
+        <w:pStyle w:val="2"/>
         <w:numPr>
           <w:ilvl w:val="0"/>
-          <w:numId w:val="25"/>
+          <w:numId w:val="35"/>
         </w:numPr>
-        <w:spacing w:before="0" w:line="240" w:lineRule="auto"/>
-        <w:ind w:left="0" w:firstLine="709"/>
-      </w:pPr>
-      <w:r>
+        <w:rPr>
+          <w:i/>
+          <w:iCs/>
+        </w:rPr>
+      </w:pPr>
+      <w:bookmarkStart w:id="32" w:name="_Toc195698427"/>
+      <w:r>
+        <w:rPr>
+          <w:i/>
+          <w:iCs/>
+        </w:rPr>
         <w:t>Избранное</w:t>
       </w:r>
+      <w:bookmarkEnd w:id="32"/>
     </w:p>
     <w:p>
       <w:pPr>
@@ -15982,8 +16196,8 @@
         </w:rPr>
         <w:t>  }, []</w:t>
       </w:r>
-      <w:bookmarkStart w:id="32" w:name="_Сортировка"/>
-      <w:bookmarkEnd w:id="32"/>
+      <w:bookmarkStart w:id="33" w:name="_Сортировка"/>
+      <w:bookmarkEnd w:id="33"/>
       <w:r>
         <w:rPr>
           <w:rFonts w:ascii="Consolas" w:eastAsia="Times New Roman" w:hAnsi="Consolas"/>
@@ -16009,7 +16223,7 @@
           <w:u w:val="none"/>
         </w:rPr>
       </w:pPr>
-      <w:bookmarkStart w:id="33" w:name="_Toc195645907"/>
+      <w:bookmarkStart w:id="34" w:name="_Toc195698428"/>
       <w:r>
         <w:rPr>
           <w:rStyle w:val="20"/>
@@ -16017,7 +16231,7 @@
         </w:rPr>
         <w:t>Добавление в корзину</w:t>
       </w:r>
-      <w:bookmarkEnd w:id="33"/>
+      <w:bookmarkEnd w:id="34"/>
     </w:p>
     <w:p>
       <w:pPr>
@@ -18619,9 +18833,9 @@
           <w:lang w:val="en-US"/>
         </w:rPr>
       </w:pPr>
-      <w:bookmarkStart w:id="34" w:name="_Sort"/>
-      <w:bookmarkStart w:id="35" w:name="_Toc195645908"/>
-      <w:bookmarkEnd w:id="34"/>
+      <w:bookmarkStart w:id="35" w:name="_Sort"/>
+      <w:bookmarkStart w:id="36" w:name="_Toc195698429"/>
+      <w:bookmarkEnd w:id="35"/>
       <w:proofErr w:type="spellStart"/>
       <w:r>
         <w:rPr>
@@ -18629,7 +18843,7 @@
         </w:rPr>
         <w:t>Sort</w:t>
       </w:r>
-      <w:bookmarkEnd w:id="35"/>
+      <w:bookmarkEnd w:id="36"/>
       <w:proofErr w:type="spellEnd"/>
     </w:p>
     <w:p>
@@ -18734,7 +18948,7 @@
           <w:color w:val="ADBAC7"/>
           <w:sz w:val="21"/>
           <w:szCs w:val="21"/>
-          <w:lang w:val="en-US" w:eastAsia="ru-RU"/>
+          <w:lang w:eastAsia="ru-RU"/>
         </w:rPr>
       </w:pPr>
       <w:r>
@@ -18753,7 +18967,7 @@
           <w:color w:val="ADBAC7"/>
           <w:sz w:val="21"/>
           <w:szCs w:val="21"/>
-          <w:lang w:val="en-US" w:eastAsia="ru-RU"/>
+          <w:lang w:eastAsia="ru-RU"/>
         </w:rPr>
         <w:t xml:space="preserve"> </w:t>
       </w:r>
@@ -18773,7 +18987,7 @@
           <w:color w:val="ADBAC7"/>
           <w:sz w:val="21"/>
           <w:szCs w:val="21"/>
-          <w:lang w:val="en-US" w:eastAsia="ru-RU"/>
+          <w:lang w:eastAsia="ru-RU"/>
         </w:rPr>
         <w:t xml:space="preserve"> </w:t>
       </w:r>
@@ -18793,7 +19007,7 @@
           <w:color w:val="ADBAC7"/>
           <w:sz w:val="21"/>
           <w:szCs w:val="21"/>
-          <w:lang w:val="en-US" w:eastAsia="ru-RU"/>
+          <w:lang w:eastAsia="ru-RU"/>
         </w:rPr>
         <w:t xml:space="preserve"> </w:t>
       </w:r>
@@ -18803,7 +19017,7 @@
           <w:color w:val="F47067"/>
           <w:sz w:val="21"/>
           <w:szCs w:val="21"/>
-          <w:lang w:val="en-US" w:eastAsia="ru-RU"/>
+          <w:lang w:eastAsia="ru-RU"/>
         </w:rPr>
         <w:t>=</w:t>
       </w:r>
@@ -18813,7 +19027,7 @@
           <w:color w:val="ADBAC7"/>
           <w:sz w:val="21"/>
           <w:szCs w:val="21"/>
-          <w:lang w:val="en-US" w:eastAsia="ru-RU"/>
+          <w:lang w:eastAsia="ru-RU"/>
         </w:rPr>
         <w:t xml:space="preserve"> </w:t>
       </w:r>
@@ -18824,7 +19038,7 @@
           <w:color w:val="ADBAC7"/>
           <w:sz w:val="21"/>
           <w:szCs w:val="21"/>
-          <w:lang w:val="en-US" w:eastAsia="ru-RU"/>
+          <w:lang w:eastAsia="ru-RU"/>
         </w:rPr>
         <w:t xml:space="preserve">({ </w:t>
       </w:r>
@@ -18847,7 +19061,7 @@
           <w:color w:val="ADBAC7"/>
           <w:sz w:val="21"/>
           <w:szCs w:val="21"/>
-          <w:lang w:val="en-US" w:eastAsia="ru-RU"/>
+          <w:lang w:eastAsia="ru-RU"/>
         </w:rPr>
         <w:t xml:space="preserve">, </w:t>
       </w:r>
@@ -18867,7 +19081,7 @@
           <w:color w:val="ADBAC7"/>
           <w:sz w:val="21"/>
           <w:szCs w:val="21"/>
-          <w:lang w:val="en-US" w:eastAsia="ru-RU"/>
+          <w:lang w:eastAsia="ru-RU"/>
         </w:rPr>
         <w:t xml:space="preserve"> }) </w:t>
       </w:r>
@@ -18877,7 +19091,7 @@
           <w:color w:val="F47067"/>
           <w:sz w:val="21"/>
           <w:szCs w:val="21"/>
-          <w:lang w:val="en-US" w:eastAsia="ru-RU"/>
+          <w:lang w:eastAsia="ru-RU"/>
         </w:rPr>
         <w:t>=&gt;</w:t>
       </w:r>
@@ -18887,7 +19101,7 @@
           <w:color w:val="ADBAC7"/>
           <w:sz w:val="21"/>
           <w:szCs w:val="21"/>
-          <w:lang w:val="en-US" w:eastAsia="ru-RU"/>
+          <w:lang w:eastAsia="ru-RU"/>
         </w:rPr>
         <w:t xml:space="preserve"> (</w:t>
       </w:r>
@@ -18920,7 +19134,7 @@
           <w:color w:val="ADBAC7"/>
           <w:sz w:val="21"/>
           <w:szCs w:val="21"/>
-          <w:lang w:val="en-US" w:eastAsia="ru-RU"/>
+          <w:lang w:eastAsia="ru-RU"/>
         </w:rPr>
         <w:t xml:space="preserve"> </w:t>
       </w:r>
@@ -19184,9 +19398,9 @@
           <w:color w:val="FF0000"/>
         </w:rPr>
       </w:pPr>
-      <w:bookmarkStart w:id="36" w:name="_Product"/>
-      <w:bookmarkStart w:id="37" w:name="_Toc195645909"/>
-      <w:bookmarkEnd w:id="36"/>
+      <w:bookmarkStart w:id="37" w:name="_Product"/>
+      <w:bookmarkStart w:id="38" w:name="_Toc195698430"/>
+      <w:bookmarkEnd w:id="37"/>
       <w:r>
         <w:rPr>
           <w:color w:val="FF0000"/>
@@ -19194,7 +19408,7 @@
         </w:rPr>
         <w:t>Product</w:t>
       </w:r>
-      <w:bookmarkEnd w:id="37"/>
+      <w:bookmarkEnd w:id="38"/>
     </w:p>
     <w:p>
       <w:pPr>
@@ -19207,14 +19421,14 @@
           <w:lang w:val="en-US"/>
         </w:rPr>
       </w:pPr>
-      <w:bookmarkStart w:id="38" w:name="_Toc195645910"/>
+      <w:bookmarkStart w:id="39" w:name="_Toc195698431"/>
       <w:r>
         <w:rPr>
           <w:lang w:val="en-US"/>
         </w:rPr>
         <w:t>Pagination</w:t>
       </w:r>
-      <w:bookmarkEnd w:id="38"/>
+      <w:bookmarkEnd w:id="39"/>
     </w:p>
     <w:p>
       <w:pPr>
@@ -19457,6 +19671,7 @@
         <w:rPr>
           <w:sz w:val="28"/>
           <w:szCs w:val="28"/>
+          <w:lang w:val="en-US"/>
         </w:rPr>
       </w:pPr>
       <w:r>
@@ -20368,7 +20583,7 @@
           <w:color w:val="ADBAC7"/>
           <w:sz w:val="21"/>
           <w:szCs w:val="21"/>
-          <w:lang w:eastAsia="ru-RU"/>
+          <w:lang w:val="en-US" w:eastAsia="ru-RU"/>
         </w:rPr>
       </w:pPr>
       <w:r>
@@ -20387,7 +20602,7 @@
           <w:color w:val="ADBAC7"/>
           <w:sz w:val="21"/>
           <w:szCs w:val="21"/>
-          <w:lang w:eastAsia="ru-RU"/>
+          <w:lang w:val="en-US" w:eastAsia="ru-RU"/>
         </w:rPr>
         <w:t>&gt;</w:t>
       </w:r>
@@ -20401,7 +20616,7 @@
           <w:color w:val="ADBAC7"/>
           <w:sz w:val="21"/>
           <w:szCs w:val="21"/>
-          <w:lang w:eastAsia="ru-RU"/>
+          <w:lang w:val="en-US" w:eastAsia="ru-RU"/>
         </w:rPr>
       </w:pPr>
       <w:r>
@@ -20420,7 +20635,7 @@
           <w:color w:val="ADBAC7"/>
           <w:sz w:val="21"/>
           <w:szCs w:val="21"/>
-          <w:lang w:eastAsia="ru-RU"/>
+          <w:lang w:val="en-US" w:eastAsia="ru-RU"/>
         </w:rPr>
         <w:t xml:space="preserve"> </w:t>
       </w:r>
@@ -20440,7 +20655,7 @@
           <w:color w:val="ADBAC7"/>
           <w:sz w:val="21"/>
           <w:szCs w:val="21"/>
-          <w:lang w:eastAsia="ru-RU"/>
+          <w:lang w:val="en-US" w:eastAsia="ru-RU"/>
         </w:rPr>
         <w:t xml:space="preserve"> </w:t>
       </w:r>
@@ -20460,7 +20675,7 @@
           <w:color w:val="ADBAC7"/>
           <w:sz w:val="21"/>
           <w:szCs w:val="21"/>
-          <w:lang w:eastAsia="ru-RU"/>
+          <w:lang w:val="en-US" w:eastAsia="ru-RU"/>
         </w:rPr>
         <w:t xml:space="preserve"> </w:t>
       </w:r>
@@ -20480,7 +20695,7 @@
           <w:color w:val="ADBAC7"/>
           <w:sz w:val="21"/>
           <w:szCs w:val="21"/>
-          <w:lang w:eastAsia="ru-RU"/>
+          <w:lang w:val="en-US" w:eastAsia="ru-RU"/>
         </w:rPr>
         <w:t xml:space="preserve"> </w:t>
       </w:r>
@@ -20500,7 +20715,7 @@
           <w:color w:val="ADBAC7"/>
           <w:sz w:val="21"/>
           <w:szCs w:val="21"/>
-          <w:lang w:eastAsia="ru-RU"/>
+          <w:lang w:val="en-US" w:eastAsia="ru-RU"/>
         </w:rPr>
         <w:t xml:space="preserve"> </w:t>
       </w:r>
@@ -20520,7 +20735,7 @@
           <w:color w:val="ADBAC7"/>
           <w:sz w:val="21"/>
           <w:szCs w:val="21"/>
-          <w:lang w:eastAsia="ru-RU"/>
+          <w:lang w:val="en-US" w:eastAsia="ru-RU"/>
         </w:rPr>
         <w:t xml:space="preserve"> </w:t>
       </w:r>
@@ -20530,7 +20745,7 @@
           <w:color w:val="F47067"/>
           <w:sz w:val="21"/>
           <w:szCs w:val="21"/>
-          <w:lang w:eastAsia="ru-RU"/>
+          <w:lang w:val="en-US" w:eastAsia="ru-RU"/>
         </w:rPr>
         <w:t>{</w:t>
       </w:r>
@@ -20550,7 +20765,7 @@
           <w:color w:val="ADBAC7"/>
           <w:sz w:val="21"/>
           <w:szCs w:val="21"/>
-          <w:lang w:eastAsia="ru-RU"/>
+          <w:lang w:val="en-US" w:eastAsia="ru-RU"/>
         </w:rPr>
         <w:t xml:space="preserve"> </w:t>
       </w:r>
@@ -20560,7 +20775,7 @@
           <w:color w:val="F47067"/>
           <w:sz w:val="21"/>
           <w:szCs w:val="21"/>
-          <w:lang w:eastAsia="ru-RU"/>
+          <w:lang w:val="en-US" w:eastAsia="ru-RU"/>
         </w:rPr>
         <w:t>+</w:t>
       </w:r>
@@ -20570,7 +20785,7 @@
           <w:color w:val="ADBAC7"/>
           <w:sz w:val="21"/>
           <w:szCs w:val="21"/>
-          <w:lang w:eastAsia="ru-RU"/>
+          <w:lang w:val="en-US" w:eastAsia="ru-RU"/>
         </w:rPr>
         <w:t xml:space="preserve"> </w:t>
       </w:r>
@@ -20580,7 +20795,7 @@
           <w:color w:val="6CB6FF"/>
           <w:sz w:val="21"/>
           <w:szCs w:val="21"/>
-          <w:lang w:eastAsia="ru-RU"/>
+          <w:lang w:val="en-US" w:eastAsia="ru-RU"/>
         </w:rPr>
         <w:t>1</w:t>
       </w:r>
@@ -20590,7 +20805,7 @@
           <w:color w:val="F47067"/>
           <w:sz w:val="21"/>
           <w:szCs w:val="21"/>
-          <w:lang w:eastAsia="ru-RU"/>
+          <w:lang w:val="en-US" w:eastAsia="ru-RU"/>
         </w:rPr>
         <w:t>}</w:t>
       </w:r>
@@ -20604,7 +20819,7 @@
           <w:color w:val="ADBAC7"/>
           <w:sz w:val="21"/>
           <w:szCs w:val="21"/>
-          <w:lang w:eastAsia="ru-RU"/>
+          <w:lang w:val="en-US" w:eastAsia="ru-RU"/>
         </w:rPr>
       </w:pPr>
       <w:r>
@@ -20623,7 +20838,7 @@
           <w:color w:val="ADBAC7"/>
           <w:sz w:val="21"/>
           <w:szCs w:val="21"/>
-          <w:lang w:eastAsia="ru-RU"/>
+          <w:lang w:val="en-US" w:eastAsia="ru-RU"/>
         </w:rPr>
         <w:t xml:space="preserve"> </w:t>
       </w:r>
@@ -20643,7 +20858,7 @@
           <w:color w:val="ADBAC7"/>
           <w:sz w:val="21"/>
           <w:szCs w:val="21"/>
-          <w:lang w:eastAsia="ru-RU"/>
+          <w:lang w:val="en-US" w:eastAsia="ru-RU"/>
         </w:rPr>
         <w:t xml:space="preserve"> </w:t>
       </w:r>
@@ -20663,7 +20878,7 @@
           <w:color w:val="ADBAC7"/>
           <w:sz w:val="21"/>
           <w:szCs w:val="21"/>
-          <w:lang w:eastAsia="ru-RU"/>
+          <w:lang w:val="en-US" w:eastAsia="ru-RU"/>
         </w:rPr>
         <w:t xml:space="preserve"> </w:t>
       </w:r>
@@ -20683,10 +20898,12 @@
           <w:color w:val="ADBAC7"/>
           <w:sz w:val="21"/>
           <w:szCs w:val="21"/>
-          <w:lang w:eastAsia="ru-RU"/>
+          <w:lang w:val="en-US" w:eastAsia="ru-RU"/>
         </w:rPr>
         <w:t xml:space="preserve"> &lt;/</w:t>
       </w:r>
+      <w:proofErr w:type="spellStart"/>
+      <w:proofErr w:type="gramStart"/>
       <w:r>
         <w:rPr>
           <w:rFonts w:ascii="Consolas" w:eastAsia="Times New Roman" w:hAnsi="Consolas"/>
@@ -20703,7 +20920,7 @@
           <w:color w:val="8DDB8C"/>
           <w:sz w:val="21"/>
           <w:szCs w:val="21"/>
-          <w:lang w:eastAsia="ru-RU"/>
+          <w:lang w:val="en-US" w:eastAsia="ru-RU"/>
         </w:rPr>
         <w:t>.</w:t>
       </w:r>
@@ -20717,13 +20934,15 @@
         </w:rPr>
         <w:t>Page</w:t>
       </w:r>
-      <w:r>
-        <w:rPr>
-          <w:rFonts w:ascii="Consolas" w:eastAsia="Times New Roman" w:hAnsi="Consolas"/>
-          <w:color w:val="ADBAC7"/>
-          <w:sz w:val="21"/>
-          <w:szCs w:val="21"/>
-          <w:lang w:eastAsia="ru-RU"/>
+      <w:proofErr w:type="spellEnd"/>
+      <w:proofErr w:type="gramEnd"/>
+      <w:r>
+        <w:rPr>
+          <w:rFonts w:ascii="Consolas" w:eastAsia="Times New Roman" w:hAnsi="Consolas"/>
+          <w:color w:val="ADBAC7"/>
+          <w:sz w:val="21"/>
+          <w:szCs w:val="21"/>
+          <w:lang w:val="en-US" w:eastAsia="ru-RU"/>
         </w:rPr>
         <w:t>&gt;</w:t>
       </w:r>
@@ -20737,7 +20956,7 @@
           <w:color w:val="ADBAC7"/>
           <w:sz w:val="21"/>
           <w:szCs w:val="21"/>
-          <w:lang w:eastAsia="ru-RU"/>
+          <w:lang w:val="en-US" w:eastAsia="ru-RU"/>
         </w:rPr>
       </w:pPr>
       <w:r>
@@ -20756,7 +20975,7 @@
           <w:color w:val="ADBAC7"/>
           <w:sz w:val="21"/>
           <w:szCs w:val="21"/>
-          <w:lang w:eastAsia="ru-RU"/>
+          <w:lang w:val="en-US" w:eastAsia="ru-RU"/>
         </w:rPr>
         <w:t xml:space="preserve"> </w:t>
       </w:r>
@@ -20776,7 +20995,7 @@
           <w:color w:val="ADBAC7"/>
           <w:sz w:val="21"/>
           <w:szCs w:val="21"/>
-          <w:lang w:eastAsia="ru-RU"/>
+          <w:lang w:val="en-US" w:eastAsia="ru-RU"/>
         </w:rPr>
         <w:t xml:space="preserve"> </w:t>
       </w:r>
@@ -20796,7 +21015,7 @@
           <w:color w:val="ADBAC7"/>
           <w:sz w:val="21"/>
           <w:szCs w:val="21"/>
-          <w:lang w:eastAsia="ru-RU"/>
+          <w:lang w:val="en-US" w:eastAsia="ru-RU"/>
         </w:rPr>
         <w:t xml:space="preserve"> </w:t>
       </w:r>
@@ -20816,7 +21035,7 @@
           <w:color w:val="ADBAC7"/>
           <w:sz w:val="21"/>
           <w:szCs w:val="21"/>
-          <w:lang w:eastAsia="ru-RU"/>
+          <w:lang w:val="en-US" w:eastAsia="ru-RU"/>
         </w:rPr>
         <w:t xml:space="preserve"> ))</w:t>
       </w:r>
@@ -20830,7 +21049,7 @@
           <w:color w:val="ADBAC7"/>
           <w:sz w:val="21"/>
           <w:szCs w:val="21"/>
-          <w:lang w:eastAsia="ru-RU"/>
+          <w:lang w:val="en-US" w:eastAsia="ru-RU"/>
         </w:rPr>
       </w:pPr>
       <w:r>
@@ -20849,7 +21068,7 @@
           <w:color w:val="ADBAC7"/>
           <w:sz w:val="21"/>
           <w:szCs w:val="21"/>
-          <w:lang w:eastAsia="ru-RU"/>
+          <w:lang w:val="en-US" w:eastAsia="ru-RU"/>
         </w:rPr>
         <w:t xml:space="preserve"> </w:t>
       </w:r>
@@ -20869,7 +21088,7 @@
           <w:color w:val="ADBAC7"/>
           <w:sz w:val="21"/>
           <w:szCs w:val="21"/>
-          <w:lang w:eastAsia="ru-RU"/>
+          <w:lang w:val="en-US" w:eastAsia="ru-RU"/>
         </w:rPr>
         <w:t xml:space="preserve"> </w:t>
       </w:r>
@@ -20889,7 +21108,7 @@
           <w:color w:val="ADBAC7"/>
           <w:sz w:val="21"/>
           <w:szCs w:val="21"/>
-          <w:lang w:eastAsia="ru-RU"/>
+          <w:lang w:val="en-US" w:eastAsia="ru-RU"/>
         </w:rPr>
         <w:t xml:space="preserve"> </w:t>
       </w:r>
@@ -20899,7 +21118,7 @@
           <w:color w:val="F47067"/>
           <w:sz w:val="21"/>
           <w:szCs w:val="21"/>
-          <w:lang w:eastAsia="ru-RU"/>
+          <w:lang w:val="en-US" w:eastAsia="ru-RU"/>
         </w:rPr>
         <w:t>}</w:t>
       </w:r>
@@ -20913,7 +21132,7 @@
           <w:color w:val="ADBAC7"/>
           <w:sz w:val="21"/>
           <w:szCs w:val="21"/>
-          <w:lang w:eastAsia="ru-RU"/>
+          <w:lang w:val="en-US" w:eastAsia="ru-RU"/>
         </w:rPr>
       </w:pPr>
       <w:r>
@@ -20932,7 +21151,7 @@
           <w:color w:val="ADBAC7"/>
           <w:sz w:val="21"/>
           <w:szCs w:val="21"/>
-          <w:lang w:eastAsia="ru-RU"/>
+          <w:lang w:val="en-US" w:eastAsia="ru-RU"/>
         </w:rPr>
         <w:t xml:space="preserve"> </w:t>
       </w:r>
@@ -20952,10 +21171,12 @@
           <w:color w:val="ADBAC7"/>
           <w:sz w:val="21"/>
           <w:szCs w:val="21"/>
-          <w:lang w:eastAsia="ru-RU"/>
+          <w:lang w:val="en-US" w:eastAsia="ru-RU"/>
         </w:rPr>
         <w:t xml:space="preserve"> &lt;/</w:t>
       </w:r>
+      <w:proofErr w:type="spellStart"/>
+      <w:proofErr w:type="gramStart"/>
       <w:r>
         <w:rPr>
           <w:rFonts w:ascii="Consolas" w:eastAsia="Times New Roman" w:hAnsi="Consolas"/>
@@ -20972,7 +21193,7 @@
           <w:color w:val="8DDB8C"/>
           <w:sz w:val="21"/>
           <w:szCs w:val="21"/>
-          <w:lang w:eastAsia="ru-RU"/>
+          <w:lang w:val="en-US" w:eastAsia="ru-RU"/>
         </w:rPr>
         <w:t>.</w:t>
       </w:r>
@@ -20986,13 +21207,15 @@
         </w:rPr>
         <w:t>Pagination</w:t>
       </w:r>
-      <w:r>
-        <w:rPr>
-          <w:rFonts w:ascii="Consolas" w:eastAsia="Times New Roman" w:hAnsi="Consolas"/>
-          <w:color w:val="ADBAC7"/>
-          <w:sz w:val="21"/>
-          <w:szCs w:val="21"/>
-          <w:lang w:eastAsia="ru-RU"/>
+      <w:proofErr w:type="spellEnd"/>
+      <w:proofErr w:type="gramEnd"/>
+      <w:r>
+        <w:rPr>
+          <w:rFonts w:ascii="Consolas" w:eastAsia="Times New Roman" w:hAnsi="Consolas"/>
+          <w:color w:val="ADBAC7"/>
+          <w:sz w:val="21"/>
+          <w:szCs w:val="21"/>
+          <w:lang w:val="en-US" w:eastAsia="ru-RU"/>
         </w:rPr>
         <w:t>&gt;</w:t>
       </w:r>
@@ -21078,36 +21301,1373 @@
     </w:p>
     <w:p>
       <w:pPr>
-        <w:pStyle w:val="a5"/>
-        <w:spacing w:after="0" w:line="240" w:lineRule="auto"/>
-        <w:ind w:left="567"/>
-        <w:rPr>
-          <w:sz w:val="28"/>
-          <w:szCs w:val="28"/>
-        </w:rPr>
-      </w:pPr>
-    </w:p>
-    <w:p>
-      <w:pPr>
         <w:pStyle w:val="1"/>
         <w:numPr>
           <w:ilvl w:val="0"/>
-          <w:numId w:val="21"/>
+          <w:numId w:val="3"/>
         </w:numPr>
       </w:pPr>
-      <w:bookmarkStart w:id="39" w:name="_Toc194442392"/>
-      <w:bookmarkStart w:id="40" w:name="_Toc195645911"/>
+      <w:bookmarkStart w:id="40" w:name="_Toc195698432"/>
       <w:r>
         <w:rPr>
           <w:lang w:val="en-US"/>
         </w:rPr>
+        <w:t>Cart</w:t>
+      </w:r>
+      <w:bookmarkEnd w:id="40"/>
+      <w:r>
+        <w:rPr>
+          <w:lang w:val="en-US"/>
+        </w:rPr>
+        <w:t xml:space="preserve"> </w:t>
+      </w:r>
+    </w:p>
+    <w:p>
+      <w:pPr>
+        <w:spacing w:after="0" w:line="240" w:lineRule="auto"/>
+        <w:ind w:firstLine="709"/>
+        <w:rPr>
+          <w:sz w:val="28"/>
+          <w:szCs w:val="28"/>
+        </w:rPr>
+      </w:pPr>
+      <w:r>
+        <w:rPr>
+          <w:sz w:val="28"/>
+          <w:szCs w:val="28"/>
+        </w:rPr>
+        <w:t xml:space="preserve">Компонент, в котором находится основное содержимое страницы </w:t>
+      </w:r>
+      <w:r>
+        <w:rPr>
+          <w:sz w:val="28"/>
+          <w:szCs w:val="28"/>
+          <w:lang w:val="en-US"/>
+        </w:rPr>
+        <w:t>Cart</w:t>
+      </w:r>
+      <w:r>
+        <w:rPr>
+          <w:sz w:val="28"/>
+          <w:szCs w:val="28"/>
+        </w:rPr>
+        <w:t xml:space="preserve">. </w:t>
+      </w:r>
+    </w:p>
+    <w:p>
+      <w:pPr>
+        <w:spacing w:after="0" w:line="240" w:lineRule="auto"/>
+        <w:ind w:firstLine="709"/>
+        <w:rPr>
+          <w:sz w:val="28"/>
+          <w:szCs w:val="28"/>
+        </w:rPr>
+      </w:pPr>
+      <w:r>
+        <w:rPr>
+          <w:sz w:val="28"/>
+          <w:szCs w:val="28"/>
+        </w:rPr>
+        <w:t>При монтировании компонента происходит получение массива продуктов, ранее добавленных пользователем в корзину, и этот массив записывается в состояние:</w:t>
+      </w:r>
+    </w:p>
+    <w:p>
+      <w:pPr>
+        <w:shd w:val="clear" w:color="auto" w:fill="22272E"/>
+        <w:spacing w:after="0" w:line="285" w:lineRule="atLeast"/>
+        <w:rPr>
+          <w:rFonts w:ascii="Consolas" w:eastAsia="Times New Roman" w:hAnsi="Consolas"/>
+          <w:color w:val="ADBAC7"/>
+          <w:sz w:val="21"/>
+          <w:szCs w:val="21"/>
+          <w:lang w:val="en-US" w:eastAsia="ru-RU"/>
+        </w:rPr>
+      </w:pPr>
+      <w:r>
+        <w:rPr>
+          <w:rFonts w:ascii="Consolas" w:eastAsia="Times New Roman" w:hAnsi="Consolas"/>
+          <w:color w:val="ADBAC7"/>
+          <w:sz w:val="21"/>
+          <w:szCs w:val="21"/>
+          <w:lang w:val="en-US" w:eastAsia="ru-RU"/>
+        </w:rPr>
+        <w:t xml:space="preserve">  </w:t>
+      </w:r>
+      <w:r>
+        <w:rPr>
+          <w:rFonts w:ascii="Consolas" w:eastAsia="Times New Roman" w:hAnsi="Consolas"/>
+          <w:color w:val="F47067"/>
+          <w:sz w:val="21"/>
+          <w:szCs w:val="21"/>
+          <w:lang w:val="en-US" w:eastAsia="ru-RU"/>
+        </w:rPr>
+        <w:t>const</w:t>
+      </w:r>
+      <w:r>
+        <w:rPr>
+          <w:rFonts w:ascii="Consolas" w:eastAsia="Times New Roman" w:hAnsi="Consolas"/>
+          <w:color w:val="ADBAC7"/>
+          <w:sz w:val="21"/>
+          <w:szCs w:val="21"/>
+          <w:lang w:val="en-US" w:eastAsia="ru-RU"/>
+        </w:rPr>
+        <w:t xml:space="preserve"> [</w:t>
+      </w:r>
+      <w:r>
+        <w:rPr>
+          <w:rFonts w:ascii="Consolas" w:eastAsia="Times New Roman" w:hAnsi="Consolas"/>
+          <w:color w:val="6CB6FF"/>
+          <w:sz w:val="21"/>
+          <w:szCs w:val="21"/>
+          <w:lang w:val="en-US" w:eastAsia="ru-RU"/>
+        </w:rPr>
+        <w:t>products</w:t>
+      </w:r>
+      <w:r>
+        <w:rPr>
+          <w:rFonts w:ascii="Consolas" w:eastAsia="Times New Roman" w:hAnsi="Consolas"/>
+          <w:color w:val="ADBAC7"/>
+          <w:sz w:val="21"/>
+          <w:szCs w:val="21"/>
+          <w:lang w:val="en-US" w:eastAsia="ru-RU"/>
+        </w:rPr>
+        <w:t xml:space="preserve">, </w:t>
+      </w:r>
+      <w:proofErr w:type="spellStart"/>
+      <w:r>
+        <w:rPr>
+          <w:rFonts w:ascii="Consolas" w:eastAsia="Times New Roman" w:hAnsi="Consolas"/>
+          <w:color w:val="DCBDFB"/>
+          <w:sz w:val="21"/>
+          <w:szCs w:val="21"/>
+          <w:lang w:val="en-US" w:eastAsia="ru-RU"/>
+        </w:rPr>
+        <w:t>setProducts</w:t>
+      </w:r>
+      <w:proofErr w:type="spellEnd"/>
+      <w:r>
+        <w:rPr>
+          <w:rFonts w:ascii="Consolas" w:eastAsia="Times New Roman" w:hAnsi="Consolas"/>
+          <w:color w:val="ADBAC7"/>
+          <w:sz w:val="21"/>
+          <w:szCs w:val="21"/>
+          <w:lang w:val="en-US" w:eastAsia="ru-RU"/>
+        </w:rPr>
+        <w:t xml:space="preserve">] </w:t>
+      </w:r>
+      <w:r>
+        <w:rPr>
+          <w:rFonts w:ascii="Consolas" w:eastAsia="Times New Roman" w:hAnsi="Consolas"/>
+          <w:color w:val="F47067"/>
+          <w:sz w:val="21"/>
+          <w:szCs w:val="21"/>
+          <w:lang w:val="en-US" w:eastAsia="ru-RU"/>
+        </w:rPr>
+        <w:t>=</w:t>
+      </w:r>
+      <w:r>
+        <w:rPr>
+          <w:rFonts w:ascii="Consolas" w:eastAsia="Times New Roman" w:hAnsi="Consolas"/>
+          <w:color w:val="ADBAC7"/>
+          <w:sz w:val="21"/>
+          <w:szCs w:val="21"/>
+          <w:lang w:val="en-US" w:eastAsia="ru-RU"/>
+        </w:rPr>
+        <w:t xml:space="preserve"> </w:t>
+      </w:r>
+      <w:proofErr w:type="gramStart"/>
+      <w:r>
+        <w:rPr>
+          <w:rFonts w:ascii="Consolas" w:eastAsia="Times New Roman" w:hAnsi="Consolas"/>
+          <w:color w:val="DCBDFB"/>
+          <w:sz w:val="21"/>
+          <w:szCs w:val="21"/>
+          <w:lang w:val="en-US" w:eastAsia="ru-RU"/>
+        </w:rPr>
+        <w:t>useState</w:t>
+      </w:r>
+      <w:r>
+        <w:rPr>
+          <w:rFonts w:ascii="Consolas" w:eastAsia="Times New Roman" w:hAnsi="Consolas"/>
+          <w:color w:val="ADBAC7"/>
+          <w:sz w:val="21"/>
+          <w:szCs w:val="21"/>
+          <w:lang w:val="en-US" w:eastAsia="ru-RU"/>
+        </w:rPr>
+        <w:t>(</w:t>
+      </w:r>
+      <w:proofErr w:type="gramEnd"/>
+      <w:r>
+        <w:rPr>
+          <w:rFonts w:ascii="Consolas" w:eastAsia="Times New Roman" w:hAnsi="Consolas"/>
+          <w:color w:val="ADBAC7"/>
+          <w:sz w:val="21"/>
+          <w:szCs w:val="21"/>
+          <w:lang w:val="en-US" w:eastAsia="ru-RU"/>
+        </w:rPr>
+        <w:t>[]);</w:t>
+      </w:r>
+    </w:p>
+    <w:p>
+      <w:pPr>
+        <w:shd w:val="clear" w:color="auto" w:fill="22272E"/>
+        <w:spacing w:after="0" w:line="285" w:lineRule="atLeast"/>
+        <w:rPr>
+          <w:rFonts w:ascii="Consolas" w:eastAsia="Times New Roman" w:hAnsi="Consolas"/>
+          <w:color w:val="ADBAC7"/>
+          <w:sz w:val="21"/>
+          <w:szCs w:val="21"/>
+          <w:lang w:val="en-US" w:eastAsia="ru-RU"/>
+        </w:rPr>
+      </w:pPr>
+    </w:p>
+    <w:p>
+      <w:pPr>
+        <w:shd w:val="clear" w:color="auto" w:fill="22272E"/>
+        <w:spacing w:after="0" w:line="285" w:lineRule="atLeast"/>
+        <w:rPr>
+          <w:rFonts w:ascii="Consolas" w:eastAsia="Times New Roman" w:hAnsi="Consolas"/>
+          <w:color w:val="ADBAC7"/>
+          <w:sz w:val="21"/>
+          <w:szCs w:val="21"/>
+          <w:lang w:val="en-US" w:eastAsia="ru-RU"/>
+        </w:rPr>
+      </w:pPr>
+      <w:r>
+        <w:rPr>
+          <w:rFonts w:ascii="Consolas" w:eastAsia="Times New Roman" w:hAnsi="Consolas"/>
+          <w:color w:val="ADBAC7"/>
+          <w:sz w:val="21"/>
+          <w:szCs w:val="21"/>
+          <w:lang w:val="en-US" w:eastAsia="ru-RU"/>
+        </w:rPr>
+        <w:t xml:space="preserve">  </w:t>
+      </w:r>
+      <w:proofErr w:type="gramStart"/>
+      <w:r>
+        <w:rPr>
+          <w:rFonts w:ascii="Consolas" w:eastAsia="Times New Roman" w:hAnsi="Consolas"/>
+          <w:color w:val="DCBDFB"/>
+          <w:sz w:val="21"/>
+          <w:szCs w:val="21"/>
+          <w:lang w:val="en-US" w:eastAsia="ru-RU"/>
+        </w:rPr>
+        <w:t>useEffect</w:t>
+      </w:r>
+      <w:r>
+        <w:rPr>
+          <w:rFonts w:ascii="Consolas" w:eastAsia="Times New Roman" w:hAnsi="Consolas"/>
+          <w:color w:val="ADBAC7"/>
+          <w:sz w:val="21"/>
+          <w:szCs w:val="21"/>
+          <w:lang w:val="en-US" w:eastAsia="ru-RU"/>
+        </w:rPr>
+        <w:t>(</w:t>
+      </w:r>
+      <w:proofErr w:type="gramEnd"/>
+      <w:r>
+        <w:rPr>
+          <w:rFonts w:ascii="Consolas" w:eastAsia="Times New Roman" w:hAnsi="Consolas"/>
+          <w:color w:val="ADBAC7"/>
+          <w:sz w:val="21"/>
+          <w:szCs w:val="21"/>
+          <w:lang w:val="en-US" w:eastAsia="ru-RU"/>
+        </w:rPr>
+        <w:t xml:space="preserve">() </w:t>
+      </w:r>
+      <w:r>
+        <w:rPr>
+          <w:rFonts w:ascii="Consolas" w:eastAsia="Times New Roman" w:hAnsi="Consolas"/>
+          <w:color w:val="F47067"/>
+          <w:sz w:val="21"/>
+          <w:szCs w:val="21"/>
+          <w:lang w:val="en-US" w:eastAsia="ru-RU"/>
+        </w:rPr>
+        <w:t>=&gt;</w:t>
+      </w:r>
+      <w:r>
+        <w:rPr>
+          <w:rFonts w:ascii="Consolas" w:eastAsia="Times New Roman" w:hAnsi="Consolas"/>
+          <w:color w:val="ADBAC7"/>
+          <w:sz w:val="21"/>
+          <w:szCs w:val="21"/>
+          <w:lang w:val="en-US" w:eastAsia="ru-RU"/>
+        </w:rPr>
+        <w:t xml:space="preserve"> {</w:t>
+      </w:r>
+    </w:p>
+    <w:p>
+      <w:pPr>
+        <w:shd w:val="clear" w:color="auto" w:fill="22272E"/>
+        <w:spacing w:after="0" w:line="285" w:lineRule="atLeast"/>
+        <w:rPr>
+          <w:rFonts w:ascii="Consolas" w:eastAsia="Times New Roman" w:hAnsi="Consolas"/>
+          <w:color w:val="ADBAC7"/>
+          <w:sz w:val="21"/>
+          <w:szCs w:val="21"/>
+          <w:lang w:val="en-US" w:eastAsia="ru-RU"/>
+        </w:rPr>
+      </w:pPr>
+      <w:r>
+        <w:rPr>
+          <w:rFonts w:ascii="Consolas" w:eastAsia="Times New Roman" w:hAnsi="Consolas"/>
+          <w:color w:val="ADBAC7"/>
+          <w:sz w:val="21"/>
+          <w:szCs w:val="21"/>
+          <w:lang w:val="en-US" w:eastAsia="ru-RU"/>
+        </w:rPr>
+        <w:t xml:space="preserve">    </w:t>
+      </w:r>
+      <w:r>
+        <w:rPr>
+          <w:rFonts w:ascii="Consolas" w:eastAsia="Times New Roman" w:hAnsi="Consolas"/>
+          <w:color w:val="F47067"/>
+          <w:sz w:val="21"/>
+          <w:szCs w:val="21"/>
+          <w:lang w:val="en-US" w:eastAsia="ru-RU"/>
+        </w:rPr>
+        <w:t>const</w:t>
+      </w:r>
+      <w:r>
+        <w:rPr>
+          <w:rFonts w:ascii="Consolas" w:eastAsia="Times New Roman" w:hAnsi="Consolas"/>
+          <w:color w:val="ADBAC7"/>
+          <w:sz w:val="21"/>
+          <w:szCs w:val="21"/>
+          <w:lang w:val="en-US" w:eastAsia="ru-RU"/>
+        </w:rPr>
+        <w:t xml:space="preserve"> </w:t>
+      </w:r>
+      <w:proofErr w:type="spellStart"/>
+      <w:r>
+        <w:rPr>
+          <w:rFonts w:ascii="Consolas" w:eastAsia="Times New Roman" w:hAnsi="Consolas"/>
+          <w:color w:val="6CB6FF"/>
+          <w:sz w:val="21"/>
+          <w:szCs w:val="21"/>
+          <w:lang w:val="en-US" w:eastAsia="ru-RU"/>
+        </w:rPr>
+        <w:t>productsFromCart</w:t>
+      </w:r>
+      <w:proofErr w:type="spellEnd"/>
+      <w:r>
+        <w:rPr>
+          <w:rFonts w:ascii="Consolas" w:eastAsia="Times New Roman" w:hAnsi="Consolas"/>
+          <w:color w:val="ADBAC7"/>
+          <w:sz w:val="21"/>
+          <w:szCs w:val="21"/>
+          <w:lang w:val="en-US" w:eastAsia="ru-RU"/>
+        </w:rPr>
+        <w:t xml:space="preserve"> </w:t>
+      </w:r>
+      <w:r>
+        <w:rPr>
+          <w:rFonts w:ascii="Consolas" w:eastAsia="Times New Roman" w:hAnsi="Consolas"/>
+          <w:color w:val="F47067"/>
+          <w:sz w:val="21"/>
+          <w:szCs w:val="21"/>
+          <w:lang w:val="en-US" w:eastAsia="ru-RU"/>
+        </w:rPr>
+        <w:t>=</w:t>
+      </w:r>
+      <w:r>
+        <w:rPr>
+          <w:rFonts w:ascii="Consolas" w:eastAsia="Times New Roman" w:hAnsi="Consolas"/>
+          <w:color w:val="ADBAC7"/>
+          <w:sz w:val="21"/>
+          <w:szCs w:val="21"/>
+          <w:lang w:val="en-US" w:eastAsia="ru-RU"/>
+        </w:rPr>
+        <w:t xml:space="preserve"> </w:t>
+      </w:r>
+      <w:proofErr w:type="spellStart"/>
+      <w:r>
+        <w:rPr>
+          <w:rFonts w:ascii="Consolas" w:eastAsia="Times New Roman" w:hAnsi="Consolas"/>
+          <w:color w:val="6CB6FF"/>
+          <w:sz w:val="21"/>
+          <w:szCs w:val="21"/>
+          <w:lang w:val="en-US" w:eastAsia="ru-RU"/>
+        </w:rPr>
+        <w:t>localStorage</w:t>
+      </w:r>
+      <w:r>
+        <w:rPr>
+          <w:rFonts w:ascii="Consolas" w:eastAsia="Times New Roman" w:hAnsi="Consolas"/>
+          <w:color w:val="ADBAC7"/>
+          <w:sz w:val="21"/>
+          <w:szCs w:val="21"/>
+          <w:lang w:val="en-US" w:eastAsia="ru-RU"/>
+        </w:rPr>
+        <w:t>.</w:t>
+      </w:r>
+      <w:r>
+        <w:rPr>
+          <w:rFonts w:ascii="Consolas" w:eastAsia="Times New Roman" w:hAnsi="Consolas"/>
+          <w:color w:val="DCBDFB"/>
+          <w:sz w:val="21"/>
+          <w:szCs w:val="21"/>
+          <w:lang w:val="en-US" w:eastAsia="ru-RU"/>
+        </w:rPr>
+        <w:t>getItem</w:t>
+      </w:r>
+      <w:proofErr w:type="spellEnd"/>
+      <w:r>
+        <w:rPr>
+          <w:rFonts w:ascii="Consolas" w:eastAsia="Times New Roman" w:hAnsi="Consolas"/>
+          <w:color w:val="ADBAC7"/>
+          <w:sz w:val="21"/>
+          <w:szCs w:val="21"/>
+          <w:lang w:val="en-US" w:eastAsia="ru-RU"/>
+        </w:rPr>
+        <w:t>(</w:t>
+      </w:r>
+      <w:proofErr w:type="spellStart"/>
+      <w:r>
+        <w:rPr>
+          <w:rFonts w:ascii="Consolas" w:eastAsia="Times New Roman" w:hAnsi="Consolas"/>
+          <w:color w:val="6CB6FF"/>
+          <w:sz w:val="21"/>
+          <w:szCs w:val="21"/>
+          <w:lang w:val="en-US" w:eastAsia="ru-RU"/>
+        </w:rPr>
+        <w:t>cartKey</w:t>
+      </w:r>
+      <w:proofErr w:type="spellEnd"/>
+      <w:r>
+        <w:rPr>
+          <w:rFonts w:ascii="Consolas" w:eastAsia="Times New Roman" w:hAnsi="Consolas"/>
+          <w:color w:val="ADBAC7"/>
+          <w:sz w:val="21"/>
+          <w:szCs w:val="21"/>
+          <w:lang w:val="en-US" w:eastAsia="ru-RU"/>
+        </w:rPr>
+        <w:t>);</w:t>
+      </w:r>
+    </w:p>
+    <w:p>
+      <w:pPr>
+        <w:shd w:val="clear" w:color="auto" w:fill="22272E"/>
+        <w:spacing w:after="0" w:line="285" w:lineRule="atLeast"/>
+        <w:rPr>
+          <w:rFonts w:ascii="Consolas" w:eastAsia="Times New Roman" w:hAnsi="Consolas"/>
+          <w:color w:val="ADBAC7"/>
+          <w:sz w:val="21"/>
+          <w:szCs w:val="21"/>
+          <w:lang w:val="en-US" w:eastAsia="ru-RU"/>
+        </w:rPr>
+      </w:pPr>
+    </w:p>
+    <w:p>
+      <w:pPr>
+        <w:shd w:val="clear" w:color="auto" w:fill="22272E"/>
+        <w:spacing w:after="0" w:line="285" w:lineRule="atLeast"/>
+        <w:rPr>
+          <w:rFonts w:ascii="Consolas" w:eastAsia="Times New Roman" w:hAnsi="Consolas"/>
+          <w:color w:val="ADBAC7"/>
+          <w:sz w:val="21"/>
+          <w:szCs w:val="21"/>
+          <w:lang w:val="en-US" w:eastAsia="ru-RU"/>
+        </w:rPr>
+      </w:pPr>
+      <w:r>
+        <w:rPr>
+          <w:rFonts w:ascii="Consolas" w:eastAsia="Times New Roman" w:hAnsi="Consolas"/>
+          <w:color w:val="ADBAC7"/>
+          <w:sz w:val="21"/>
+          <w:szCs w:val="21"/>
+          <w:lang w:val="en-US" w:eastAsia="ru-RU"/>
+        </w:rPr>
+        <w:t xml:space="preserve">    </w:t>
+      </w:r>
+      <w:r>
+        <w:rPr>
+          <w:rFonts w:ascii="Consolas" w:eastAsia="Times New Roman" w:hAnsi="Consolas"/>
+          <w:color w:val="F47067"/>
+          <w:sz w:val="21"/>
+          <w:szCs w:val="21"/>
+          <w:lang w:val="en-US" w:eastAsia="ru-RU"/>
+        </w:rPr>
+        <w:t>if</w:t>
+      </w:r>
+      <w:r>
+        <w:rPr>
+          <w:rFonts w:ascii="Consolas" w:eastAsia="Times New Roman" w:hAnsi="Consolas"/>
+          <w:color w:val="ADBAC7"/>
+          <w:sz w:val="21"/>
+          <w:szCs w:val="21"/>
+          <w:lang w:val="en-US" w:eastAsia="ru-RU"/>
+        </w:rPr>
+        <w:t>(</w:t>
+      </w:r>
+      <w:proofErr w:type="spellStart"/>
+      <w:r>
+        <w:rPr>
+          <w:rFonts w:ascii="Consolas" w:eastAsia="Times New Roman" w:hAnsi="Consolas"/>
+          <w:color w:val="6CB6FF"/>
+          <w:sz w:val="21"/>
+          <w:szCs w:val="21"/>
+          <w:lang w:val="en-US" w:eastAsia="ru-RU"/>
+        </w:rPr>
+        <w:t>productsFromCart</w:t>
+      </w:r>
+      <w:proofErr w:type="spellEnd"/>
+      <w:r>
+        <w:rPr>
+          <w:rFonts w:ascii="Consolas" w:eastAsia="Times New Roman" w:hAnsi="Consolas"/>
+          <w:color w:val="ADBAC7"/>
+          <w:sz w:val="21"/>
+          <w:szCs w:val="21"/>
+          <w:lang w:val="en-US" w:eastAsia="ru-RU"/>
+        </w:rPr>
+        <w:t>) {</w:t>
+      </w:r>
+    </w:p>
+    <w:p>
+      <w:pPr>
+        <w:shd w:val="clear" w:color="auto" w:fill="22272E"/>
+        <w:spacing w:after="0" w:line="285" w:lineRule="atLeast"/>
+        <w:rPr>
+          <w:rFonts w:ascii="Consolas" w:eastAsia="Times New Roman" w:hAnsi="Consolas"/>
+          <w:color w:val="ADBAC7"/>
+          <w:sz w:val="21"/>
+          <w:szCs w:val="21"/>
+          <w:lang w:val="en-US" w:eastAsia="ru-RU"/>
+        </w:rPr>
+      </w:pPr>
+      <w:r>
+        <w:rPr>
+          <w:rFonts w:ascii="Consolas" w:eastAsia="Times New Roman" w:hAnsi="Consolas"/>
+          <w:color w:val="ADBAC7"/>
+          <w:sz w:val="21"/>
+          <w:szCs w:val="21"/>
+          <w:lang w:val="en-US" w:eastAsia="ru-RU"/>
+        </w:rPr>
+        <w:t xml:space="preserve">      </w:t>
+      </w:r>
+      <w:proofErr w:type="spellStart"/>
+      <w:proofErr w:type="gramStart"/>
+      <w:r>
+        <w:rPr>
+          <w:rFonts w:ascii="Consolas" w:eastAsia="Times New Roman" w:hAnsi="Consolas"/>
+          <w:color w:val="DCBDFB"/>
+          <w:sz w:val="21"/>
+          <w:szCs w:val="21"/>
+          <w:lang w:val="en-US" w:eastAsia="ru-RU"/>
+        </w:rPr>
+        <w:t>setProducts</w:t>
+      </w:r>
+      <w:proofErr w:type="spellEnd"/>
+      <w:r>
+        <w:rPr>
+          <w:rFonts w:ascii="Consolas" w:eastAsia="Times New Roman" w:hAnsi="Consolas"/>
+          <w:color w:val="ADBAC7"/>
+          <w:sz w:val="21"/>
+          <w:szCs w:val="21"/>
+          <w:lang w:val="en-US" w:eastAsia="ru-RU"/>
+        </w:rPr>
+        <w:t>(</w:t>
+      </w:r>
+      <w:proofErr w:type="spellStart"/>
+      <w:proofErr w:type="gramEnd"/>
+      <w:r>
+        <w:rPr>
+          <w:rFonts w:ascii="Consolas" w:eastAsia="Times New Roman" w:hAnsi="Consolas"/>
+          <w:color w:val="6CB6FF"/>
+          <w:sz w:val="21"/>
+          <w:szCs w:val="21"/>
+          <w:lang w:val="en-US" w:eastAsia="ru-RU"/>
+        </w:rPr>
+        <w:t>JSON</w:t>
+      </w:r>
+      <w:r>
+        <w:rPr>
+          <w:rFonts w:ascii="Consolas" w:eastAsia="Times New Roman" w:hAnsi="Consolas"/>
+          <w:color w:val="ADBAC7"/>
+          <w:sz w:val="21"/>
+          <w:szCs w:val="21"/>
+          <w:lang w:val="en-US" w:eastAsia="ru-RU"/>
+        </w:rPr>
+        <w:t>.</w:t>
+      </w:r>
+      <w:r>
+        <w:rPr>
+          <w:rFonts w:ascii="Consolas" w:eastAsia="Times New Roman" w:hAnsi="Consolas"/>
+          <w:color w:val="DCBDFB"/>
+          <w:sz w:val="21"/>
+          <w:szCs w:val="21"/>
+          <w:lang w:val="en-US" w:eastAsia="ru-RU"/>
+        </w:rPr>
+        <w:t>parse</w:t>
+      </w:r>
+      <w:proofErr w:type="spellEnd"/>
+      <w:r>
+        <w:rPr>
+          <w:rFonts w:ascii="Consolas" w:eastAsia="Times New Roman" w:hAnsi="Consolas"/>
+          <w:color w:val="ADBAC7"/>
+          <w:sz w:val="21"/>
+          <w:szCs w:val="21"/>
+          <w:lang w:val="en-US" w:eastAsia="ru-RU"/>
+        </w:rPr>
+        <w:t>(</w:t>
+      </w:r>
+      <w:proofErr w:type="spellStart"/>
+      <w:r>
+        <w:rPr>
+          <w:rFonts w:ascii="Consolas" w:eastAsia="Times New Roman" w:hAnsi="Consolas"/>
+          <w:color w:val="6CB6FF"/>
+          <w:sz w:val="21"/>
+          <w:szCs w:val="21"/>
+          <w:lang w:val="en-US" w:eastAsia="ru-RU"/>
+        </w:rPr>
+        <w:t>productsFromCart</w:t>
+      </w:r>
+      <w:proofErr w:type="spellEnd"/>
+      <w:r>
+        <w:rPr>
+          <w:rFonts w:ascii="Consolas" w:eastAsia="Times New Roman" w:hAnsi="Consolas"/>
+          <w:color w:val="ADBAC7"/>
+          <w:sz w:val="21"/>
+          <w:szCs w:val="21"/>
+          <w:lang w:val="en-US" w:eastAsia="ru-RU"/>
+        </w:rPr>
+        <w:t>))</w:t>
+      </w:r>
+    </w:p>
+    <w:p>
+      <w:pPr>
+        <w:shd w:val="clear" w:color="auto" w:fill="22272E"/>
+        <w:spacing w:after="0" w:line="285" w:lineRule="atLeast"/>
+        <w:rPr>
+          <w:rFonts w:ascii="Consolas" w:eastAsia="Times New Roman" w:hAnsi="Consolas"/>
+          <w:color w:val="ADBAC7"/>
+          <w:sz w:val="21"/>
+          <w:szCs w:val="21"/>
+          <w:lang w:eastAsia="ru-RU"/>
+        </w:rPr>
+      </w:pPr>
+      <w:r>
+        <w:rPr>
+          <w:rFonts w:ascii="Consolas" w:eastAsia="Times New Roman" w:hAnsi="Consolas"/>
+          <w:color w:val="ADBAC7"/>
+          <w:sz w:val="21"/>
+          <w:szCs w:val="21"/>
+          <w:lang w:val="en-US" w:eastAsia="ru-RU"/>
+        </w:rPr>
+        <w:t xml:space="preserve">    </w:t>
+      </w:r>
+      <w:r>
+        <w:rPr>
+          <w:rFonts w:ascii="Consolas" w:eastAsia="Times New Roman" w:hAnsi="Consolas"/>
+          <w:color w:val="ADBAC7"/>
+          <w:sz w:val="21"/>
+          <w:szCs w:val="21"/>
+          <w:lang w:eastAsia="ru-RU"/>
+        </w:rPr>
+        <w:t>}</w:t>
+      </w:r>
+    </w:p>
+    <w:p>
+      <w:pPr>
+        <w:shd w:val="clear" w:color="auto" w:fill="22272E"/>
+        <w:spacing w:after="0" w:line="285" w:lineRule="atLeast"/>
+        <w:rPr>
+          <w:rFonts w:ascii="Consolas" w:eastAsia="Times New Roman" w:hAnsi="Consolas"/>
+          <w:color w:val="ADBAC7"/>
+          <w:sz w:val="21"/>
+          <w:szCs w:val="21"/>
+          <w:lang w:eastAsia="ru-RU"/>
+        </w:rPr>
+      </w:pPr>
+      <w:r>
+        <w:rPr>
+          <w:rFonts w:ascii="Consolas" w:eastAsia="Times New Roman" w:hAnsi="Consolas"/>
+          <w:color w:val="ADBAC7"/>
+          <w:sz w:val="21"/>
+          <w:szCs w:val="21"/>
+          <w:lang w:eastAsia="ru-RU"/>
+        </w:rPr>
+        <w:t>  }, [])</w:t>
+      </w:r>
+    </w:p>
+    <w:p>
+      <w:pPr>
+        <w:rPr>
+          <w:sz w:val="28"/>
+          <w:szCs w:val="28"/>
+        </w:rPr>
+      </w:pPr>
+      <w:bookmarkStart w:id="41" w:name="_GoBack"/>
+      <w:bookmarkEnd w:id="41"/>
+    </w:p>
+    <w:p>
+      <w:pPr>
+        <w:spacing w:after="0" w:line="240" w:lineRule="auto"/>
+        <w:ind w:firstLine="709"/>
+        <w:rPr>
+          <w:sz w:val="28"/>
+          <w:szCs w:val="28"/>
+        </w:rPr>
+      </w:pPr>
+      <w:r>
+        <w:rPr>
+          <w:sz w:val="28"/>
+          <w:szCs w:val="28"/>
+        </w:rPr>
+        <w:t xml:space="preserve">Содержит в себе компонент </w:t>
+      </w:r>
+      <w:r>
+        <w:rPr>
+          <w:sz w:val="28"/>
+          <w:szCs w:val="28"/>
+          <w:lang w:val="en-US"/>
+        </w:rPr>
+        <w:t>Products</w:t>
+      </w:r>
+      <w:r>
+        <w:rPr>
+          <w:sz w:val="28"/>
+          <w:szCs w:val="28"/>
+        </w:rPr>
+        <w:t xml:space="preserve">, </w:t>
+      </w:r>
+      <w:r>
+        <w:rPr>
+          <w:sz w:val="28"/>
+          <w:szCs w:val="28"/>
+        </w:rPr>
+        <w:t>получающий массив продуктов и выводящий продукты:</w:t>
+      </w:r>
+    </w:p>
+    <w:p>
+      <w:pPr>
+        <w:shd w:val="clear" w:color="auto" w:fill="22272E"/>
+        <w:spacing w:after="0" w:line="285" w:lineRule="atLeast"/>
+        <w:rPr>
+          <w:rFonts w:ascii="Consolas" w:eastAsia="Times New Roman" w:hAnsi="Consolas"/>
+          <w:color w:val="ADBAC7"/>
+          <w:sz w:val="21"/>
+          <w:szCs w:val="21"/>
+          <w:lang w:val="en-US" w:eastAsia="ru-RU"/>
+        </w:rPr>
+      </w:pPr>
+      <w:r>
+        <w:rPr>
+          <w:rFonts w:ascii="Consolas" w:eastAsia="Times New Roman" w:hAnsi="Consolas"/>
+          <w:color w:val="F47067"/>
+          <w:sz w:val="21"/>
+          <w:szCs w:val="21"/>
+          <w:lang w:val="en-US" w:eastAsia="ru-RU"/>
+        </w:rPr>
+        <w:t>export</w:t>
+      </w:r>
+      <w:r>
+        <w:rPr>
+          <w:rFonts w:ascii="Consolas" w:eastAsia="Times New Roman" w:hAnsi="Consolas"/>
+          <w:color w:val="ADBAC7"/>
+          <w:sz w:val="21"/>
+          <w:szCs w:val="21"/>
+          <w:lang w:val="en-US" w:eastAsia="ru-RU"/>
+        </w:rPr>
+        <w:t xml:space="preserve"> </w:t>
+      </w:r>
+      <w:r>
+        <w:rPr>
+          <w:rFonts w:ascii="Consolas" w:eastAsia="Times New Roman" w:hAnsi="Consolas"/>
+          <w:color w:val="F47067"/>
+          <w:sz w:val="21"/>
+          <w:szCs w:val="21"/>
+          <w:lang w:val="en-US" w:eastAsia="ru-RU"/>
+        </w:rPr>
+        <w:t>const</w:t>
+      </w:r>
+      <w:r>
+        <w:rPr>
+          <w:rFonts w:ascii="Consolas" w:eastAsia="Times New Roman" w:hAnsi="Consolas"/>
+          <w:color w:val="ADBAC7"/>
+          <w:sz w:val="21"/>
+          <w:szCs w:val="21"/>
+          <w:lang w:val="en-US" w:eastAsia="ru-RU"/>
+        </w:rPr>
+        <w:t xml:space="preserve"> </w:t>
+      </w:r>
+      <w:r>
+        <w:rPr>
+          <w:rFonts w:ascii="Consolas" w:eastAsia="Times New Roman" w:hAnsi="Consolas"/>
+          <w:color w:val="DCBDFB"/>
+          <w:sz w:val="21"/>
+          <w:szCs w:val="21"/>
+          <w:lang w:val="en-US" w:eastAsia="ru-RU"/>
+        </w:rPr>
+        <w:t>Products</w:t>
+      </w:r>
+      <w:r>
+        <w:rPr>
+          <w:rFonts w:ascii="Consolas" w:eastAsia="Times New Roman" w:hAnsi="Consolas"/>
+          <w:color w:val="ADBAC7"/>
+          <w:sz w:val="21"/>
+          <w:szCs w:val="21"/>
+          <w:lang w:val="en-US" w:eastAsia="ru-RU"/>
+        </w:rPr>
+        <w:t xml:space="preserve"> </w:t>
+      </w:r>
+      <w:r>
+        <w:rPr>
+          <w:rFonts w:ascii="Consolas" w:eastAsia="Times New Roman" w:hAnsi="Consolas"/>
+          <w:color w:val="F47067"/>
+          <w:sz w:val="21"/>
+          <w:szCs w:val="21"/>
+          <w:lang w:val="en-US" w:eastAsia="ru-RU"/>
+        </w:rPr>
+        <w:t>=</w:t>
+      </w:r>
+      <w:r>
+        <w:rPr>
+          <w:rFonts w:ascii="Consolas" w:eastAsia="Times New Roman" w:hAnsi="Consolas"/>
+          <w:color w:val="ADBAC7"/>
+          <w:sz w:val="21"/>
+          <w:szCs w:val="21"/>
+          <w:lang w:val="en-US" w:eastAsia="ru-RU"/>
+        </w:rPr>
+        <w:t xml:space="preserve"> ({ </w:t>
+      </w:r>
+      <w:r>
+        <w:rPr>
+          <w:rFonts w:ascii="Consolas" w:eastAsia="Times New Roman" w:hAnsi="Consolas"/>
+          <w:color w:val="F69D50"/>
+          <w:sz w:val="21"/>
+          <w:szCs w:val="21"/>
+          <w:lang w:val="en-US" w:eastAsia="ru-RU"/>
+        </w:rPr>
+        <w:t>products</w:t>
+      </w:r>
+      <w:r>
+        <w:rPr>
+          <w:rFonts w:ascii="Consolas" w:eastAsia="Times New Roman" w:hAnsi="Consolas"/>
+          <w:color w:val="ADBAC7"/>
+          <w:sz w:val="21"/>
+          <w:szCs w:val="21"/>
+          <w:lang w:val="en-US" w:eastAsia="ru-RU"/>
+        </w:rPr>
+        <w:t xml:space="preserve"> }) </w:t>
+      </w:r>
+      <w:r>
+        <w:rPr>
+          <w:rFonts w:ascii="Consolas" w:eastAsia="Times New Roman" w:hAnsi="Consolas"/>
+          <w:color w:val="F47067"/>
+          <w:sz w:val="21"/>
+          <w:szCs w:val="21"/>
+          <w:lang w:val="en-US" w:eastAsia="ru-RU"/>
+        </w:rPr>
+        <w:t>=&gt;</w:t>
+      </w:r>
+      <w:r>
+        <w:rPr>
+          <w:rFonts w:ascii="Consolas" w:eastAsia="Times New Roman" w:hAnsi="Consolas"/>
+          <w:color w:val="ADBAC7"/>
+          <w:sz w:val="21"/>
+          <w:szCs w:val="21"/>
+          <w:lang w:val="en-US" w:eastAsia="ru-RU"/>
+        </w:rPr>
+        <w:t xml:space="preserve"> {</w:t>
+      </w:r>
+    </w:p>
+    <w:p>
+      <w:pPr>
+        <w:shd w:val="clear" w:color="auto" w:fill="22272E"/>
+        <w:spacing w:after="0" w:line="285" w:lineRule="atLeast"/>
+        <w:rPr>
+          <w:rFonts w:ascii="Consolas" w:eastAsia="Times New Roman" w:hAnsi="Consolas"/>
+          <w:color w:val="ADBAC7"/>
+          <w:sz w:val="21"/>
+          <w:szCs w:val="21"/>
+          <w:lang w:val="en-US" w:eastAsia="ru-RU"/>
+        </w:rPr>
+      </w:pPr>
+    </w:p>
+    <w:p>
+      <w:pPr>
+        <w:shd w:val="clear" w:color="auto" w:fill="22272E"/>
+        <w:spacing w:after="0" w:line="285" w:lineRule="atLeast"/>
+        <w:rPr>
+          <w:rFonts w:ascii="Consolas" w:eastAsia="Times New Roman" w:hAnsi="Consolas"/>
+          <w:color w:val="ADBAC7"/>
+          <w:sz w:val="21"/>
+          <w:szCs w:val="21"/>
+          <w:lang w:val="en-US" w:eastAsia="ru-RU"/>
+        </w:rPr>
+      </w:pPr>
+      <w:r>
+        <w:rPr>
+          <w:rFonts w:ascii="Consolas" w:eastAsia="Times New Roman" w:hAnsi="Consolas"/>
+          <w:color w:val="ADBAC7"/>
+          <w:sz w:val="21"/>
+          <w:szCs w:val="21"/>
+          <w:lang w:val="en-US" w:eastAsia="ru-RU"/>
+        </w:rPr>
+        <w:t xml:space="preserve">  </w:t>
+      </w:r>
+      <w:r>
+        <w:rPr>
+          <w:rFonts w:ascii="Consolas" w:eastAsia="Times New Roman" w:hAnsi="Consolas"/>
+          <w:color w:val="F47067"/>
+          <w:sz w:val="21"/>
+          <w:szCs w:val="21"/>
+          <w:lang w:val="en-US" w:eastAsia="ru-RU"/>
+        </w:rPr>
+        <w:t>return</w:t>
+      </w:r>
+      <w:r>
+        <w:rPr>
+          <w:rFonts w:ascii="Consolas" w:eastAsia="Times New Roman" w:hAnsi="Consolas"/>
+          <w:color w:val="ADBAC7"/>
+          <w:sz w:val="21"/>
+          <w:szCs w:val="21"/>
+          <w:lang w:val="en-US" w:eastAsia="ru-RU"/>
+        </w:rPr>
+        <w:t xml:space="preserve"> (</w:t>
+      </w:r>
+    </w:p>
+    <w:p>
+      <w:pPr>
+        <w:shd w:val="clear" w:color="auto" w:fill="22272E"/>
+        <w:spacing w:after="0" w:line="285" w:lineRule="atLeast"/>
+        <w:rPr>
+          <w:rFonts w:ascii="Consolas" w:eastAsia="Times New Roman" w:hAnsi="Consolas"/>
+          <w:color w:val="ADBAC7"/>
+          <w:sz w:val="21"/>
+          <w:szCs w:val="21"/>
+          <w:lang w:val="en-US" w:eastAsia="ru-RU"/>
+        </w:rPr>
+      </w:pPr>
+      <w:r>
+        <w:rPr>
+          <w:rFonts w:ascii="Consolas" w:eastAsia="Times New Roman" w:hAnsi="Consolas"/>
+          <w:color w:val="ADBAC7"/>
+          <w:sz w:val="21"/>
+          <w:szCs w:val="21"/>
+          <w:lang w:val="en-US" w:eastAsia="ru-RU"/>
+        </w:rPr>
+        <w:t>    &lt;</w:t>
+      </w:r>
+      <w:r>
+        <w:rPr>
+          <w:rFonts w:ascii="Consolas" w:eastAsia="Times New Roman" w:hAnsi="Consolas"/>
+          <w:color w:val="8DDB8C"/>
+          <w:sz w:val="21"/>
+          <w:szCs w:val="21"/>
+          <w:lang w:val="en-US" w:eastAsia="ru-RU"/>
+        </w:rPr>
+        <w:t>SC.Products</w:t>
+      </w:r>
+      <w:r>
+        <w:rPr>
+          <w:rFonts w:ascii="Consolas" w:eastAsia="Times New Roman" w:hAnsi="Consolas"/>
+          <w:color w:val="ADBAC7"/>
+          <w:sz w:val="21"/>
+          <w:szCs w:val="21"/>
+          <w:lang w:val="en-US" w:eastAsia="ru-RU"/>
+        </w:rPr>
+        <w:t>&gt;</w:t>
+      </w:r>
+    </w:p>
+    <w:p>
+      <w:pPr>
+        <w:shd w:val="clear" w:color="auto" w:fill="22272E"/>
+        <w:spacing w:after="0" w:line="285" w:lineRule="atLeast"/>
+        <w:rPr>
+          <w:rFonts w:ascii="Consolas" w:eastAsia="Times New Roman" w:hAnsi="Consolas"/>
+          <w:color w:val="ADBAC7"/>
+          <w:sz w:val="21"/>
+          <w:szCs w:val="21"/>
+          <w:lang w:val="en-US" w:eastAsia="ru-RU"/>
+        </w:rPr>
+      </w:pPr>
+      <w:r>
+        <w:rPr>
+          <w:rFonts w:ascii="Consolas" w:eastAsia="Times New Roman" w:hAnsi="Consolas"/>
+          <w:color w:val="ADBAC7"/>
+          <w:sz w:val="21"/>
+          <w:szCs w:val="21"/>
+          <w:lang w:val="en-US" w:eastAsia="ru-RU"/>
+        </w:rPr>
+        <w:t xml:space="preserve">      </w:t>
+      </w:r>
+      <w:r>
+        <w:rPr>
+          <w:rFonts w:ascii="Consolas" w:eastAsia="Times New Roman" w:hAnsi="Consolas"/>
+          <w:color w:val="F47067"/>
+          <w:sz w:val="21"/>
+          <w:szCs w:val="21"/>
+          <w:lang w:val="en-US" w:eastAsia="ru-RU"/>
+        </w:rPr>
+        <w:t>{</w:t>
+      </w:r>
+      <w:r>
+        <w:rPr>
+          <w:rFonts w:ascii="Consolas" w:eastAsia="Times New Roman" w:hAnsi="Consolas"/>
+          <w:color w:val="F69D50"/>
+          <w:sz w:val="21"/>
+          <w:szCs w:val="21"/>
+          <w:lang w:val="en-US" w:eastAsia="ru-RU"/>
+        </w:rPr>
+        <w:t>products</w:t>
+      </w:r>
+      <w:r>
+        <w:rPr>
+          <w:rFonts w:ascii="Consolas" w:eastAsia="Times New Roman" w:hAnsi="Consolas"/>
+          <w:color w:val="ADBAC7"/>
+          <w:sz w:val="21"/>
+          <w:szCs w:val="21"/>
+          <w:lang w:val="en-US" w:eastAsia="ru-RU"/>
+        </w:rPr>
+        <w:t>.</w:t>
+      </w:r>
+      <w:r>
+        <w:rPr>
+          <w:rFonts w:ascii="Consolas" w:eastAsia="Times New Roman" w:hAnsi="Consolas"/>
+          <w:color w:val="DCBDFB"/>
+          <w:sz w:val="21"/>
+          <w:szCs w:val="21"/>
+          <w:lang w:val="en-US" w:eastAsia="ru-RU"/>
+        </w:rPr>
+        <w:t>map</w:t>
+      </w:r>
+      <w:r>
+        <w:rPr>
+          <w:rFonts w:ascii="Consolas" w:eastAsia="Times New Roman" w:hAnsi="Consolas"/>
+          <w:color w:val="ADBAC7"/>
+          <w:sz w:val="21"/>
+          <w:szCs w:val="21"/>
+          <w:lang w:val="en-US" w:eastAsia="ru-RU"/>
+        </w:rPr>
+        <w:t>((</w:t>
+      </w:r>
+      <w:r>
+        <w:rPr>
+          <w:rFonts w:ascii="Consolas" w:eastAsia="Times New Roman" w:hAnsi="Consolas"/>
+          <w:color w:val="F69D50"/>
+          <w:sz w:val="21"/>
+          <w:szCs w:val="21"/>
+          <w:lang w:val="en-US" w:eastAsia="ru-RU"/>
+        </w:rPr>
+        <w:t>product</w:t>
+      </w:r>
+      <w:r>
+        <w:rPr>
+          <w:rFonts w:ascii="Consolas" w:eastAsia="Times New Roman" w:hAnsi="Consolas"/>
+          <w:color w:val="ADBAC7"/>
+          <w:sz w:val="21"/>
+          <w:szCs w:val="21"/>
+          <w:lang w:val="en-US" w:eastAsia="ru-RU"/>
+        </w:rPr>
+        <w:t xml:space="preserve">) </w:t>
+      </w:r>
+      <w:r>
+        <w:rPr>
+          <w:rFonts w:ascii="Consolas" w:eastAsia="Times New Roman" w:hAnsi="Consolas"/>
+          <w:color w:val="F47067"/>
+          <w:sz w:val="21"/>
+          <w:szCs w:val="21"/>
+          <w:lang w:val="en-US" w:eastAsia="ru-RU"/>
+        </w:rPr>
+        <w:t>=&gt;</w:t>
+      </w:r>
+      <w:r>
+        <w:rPr>
+          <w:rFonts w:ascii="Consolas" w:eastAsia="Times New Roman" w:hAnsi="Consolas"/>
+          <w:color w:val="ADBAC7"/>
+          <w:sz w:val="21"/>
+          <w:szCs w:val="21"/>
+          <w:lang w:val="en-US" w:eastAsia="ru-RU"/>
+        </w:rPr>
+        <w:t xml:space="preserve"> &lt;</w:t>
+      </w:r>
+      <w:r>
+        <w:rPr>
+          <w:rFonts w:ascii="Consolas" w:eastAsia="Times New Roman" w:hAnsi="Consolas"/>
+          <w:color w:val="8DDB8C"/>
+          <w:sz w:val="21"/>
+          <w:szCs w:val="21"/>
+          <w:lang w:val="en-US" w:eastAsia="ru-RU"/>
+        </w:rPr>
+        <w:t>Product</w:t>
+      </w:r>
+      <w:r>
+        <w:rPr>
+          <w:rFonts w:ascii="Consolas" w:eastAsia="Times New Roman" w:hAnsi="Consolas"/>
+          <w:color w:val="ADBAC7"/>
+          <w:sz w:val="21"/>
+          <w:szCs w:val="21"/>
+          <w:lang w:val="en-US" w:eastAsia="ru-RU"/>
+        </w:rPr>
+        <w:t xml:space="preserve"> </w:t>
+      </w:r>
+      <w:r>
+        <w:rPr>
+          <w:rFonts w:ascii="Consolas" w:eastAsia="Times New Roman" w:hAnsi="Consolas"/>
+          <w:color w:val="6CB6FF"/>
+          <w:sz w:val="21"/>
+          <w:szCs w:val="21"/>
+          <w:lang w:val="en-US" w:eastAsia="ru-RU"/>
+        </w:rPr>
+        <w:t>key</w:t>
+      </w:r>
+      <w:r>
+        <w:rPr>
+          <w:rFonts w:ascii="Consolas" w:eastAsia="Times New Roman" w:hAnsi="Consolas"/>
+          <w:color w:val="F47067"/>
+          <w:sz w:val="21"/>
+          <w:szCs w:val="21"/>
+          <w:lang w:val="en-US" w:eastAsia="ru-RU"/>
+        </w:rPr>
+        <w:t>={</w:t>
+      </w:r>
+      <w:r>
+        <w:rPr>
+          <w:rFonts w:ascii="Consolas" w:eastAsia="Times New Roman" w:hAnsi="Consolas"/>
+          <w:color w:val="F69D50"/>
+          <w:sz w:val="21"/>
+          <w:szCs w:val="21"/>
+          <w:lang w:val="en-US" w:eastAsia="ru-RU"/>
+        </w:rPr>
+        <w:t>product</w:t>
+      </w:r>
+      <w:r>
+        <w:rPr>
+          <w:rFonts w:ascii="Consolas" w:eastAsia="Times New Roman" w:hAnsi="Consolas"/>
+          <w:color w:val="ADBAC7"/>
+          <w:sz w:val="21"/>
+          <w:szCs w:val="21"/>
+          <w:lang w:val="en-US" w:eastAsia="ru-RU"/>
+        </w:rPr>
+        <w:t>.id</w:t>
+      </w:r>
+      <w:r>
+        <w:rPr>
+          <w:rFonts w:ascii="Consolas" w:eastAsia="Times New Roman" w:hAnsi="Consolas"/>
+          <w:color w:val="F47067"/>
+          <w:sz w:val="21"/>
+          <w:szCs w:val="21"/>
+          <w:lang w:val="en-US" w:eastAsia="ru-RU"/>
+        </w:rPr>
+        <w:t>}</w:t>
+      </w:r>
+      <w:r>
+        <w:rPr>
+          <w:rFonts w:ascii="Consolas" w:eastAsia="Times New Roman" w:hAnsi="Consolas"/>
+          <w:color w:val="ADBAC7"/>
+          <w:sz w:val="21"/>
+          <w:szCs w:val="21"/>
+          <w:lang w:val="en-US" w:eastAsia="ru-RU"/>
+        </w:rPr>
+        <w:t xml:space="preserve"> </w:t>
+      </w:r>
+      <w:r>
+        <w:rPr>
+          <w:rFonts w:ascii="Consolas" w:eastAsia="Times New Roman" w:hAnsi="Consolas"/>
+          <w:color w:val="6CB6FF"/>
+          <w:sz w:val="21"/>
+          <w:szCs w:val="21"/>
+          <w:lang w:val="en-US" w:eastAsia="ru-RU"/>
+        </w:rPr>
+        <w:t>product</w:t>
+      </w:r>
+      <w:r>
+        <w:rPr>
+          <w:rFonts w:ascii="Consolas" w:eastAsia="Times New Roman" w:hAnsi="Consolas"/>
+          <w:color w:val="F47067"/>
+          <w:sz w:val="21"/>
+          <w:szCs w:val="21"/>
+          <w:lang w:val="en-US" w:eastAsia="ru-RU"/>
+        </w:rPr>
+        <w:t>={</w:t>
+      </w:r>
+      <w:r>
+        <w:rPr>
+          <w:rFonts w:ascii="Consolas" w:eastAsia="Times New Roman" w:hAnsi="Consolas"/>
+          <w:color w:val="F69D50"/>
+          <w:sz w:val="21"/>
+          <w:szCs w:val="21"/>
+          <w:lang w:val="en-US" w:eastAsia="ru-RU"/>
+        </w:rPr>
+        <w:t>product</w:t>
+      </w:r>
+      <w:r>
+        <w:rPr>
+          <w:rFonts w:ascii="Consolas" w:eastAsia="Times New Roman" w:hAnsi="Consolas"/>
+          <w:color w:val="F47067"/>
+          <w:sz w:val="21"/>
+          <w:szCs w:val="21"/>
+          <w:lang w:val="en-US" w:eastAsia="ru-RU"/>
+        </w:rPr>
+        <w:t>}</w:t>
+      </w:r>
+      <w:r>
+        <w:rPr>
+          <w:rFonts w:ascii="Consolas" w:eastAsia="Times New Roman" w:hAnsi="Consolas"/>
+          <w:color w:val="ADBAC7"/>
+          <w:sz w:val="21"/>
+          <w:szCs w:val="21"/>
+          <w:lang w:val="en-US" w:eastAsia="ru-RU"/>
+        </w:rPr>
+        <w:t xml:space="preserve"> /&gt;)</w:t>
+      </w:r>
+      <w:r>
+        <w:rPr>
+          <w:rFonts w:ascii="Consolas" w:eastAsia="Times New Roman" w:hAnsi="Consolas"/>
+          <w:color w:val="F47067"/>
+          <w:sz w:val="21"/>
+          <w:szCs w:val="21"/>
+          <w:lang w:val="en-US" w:eastAsia="ru-RU"/>
+        </w:rPr>
+        <w:t>}</w:t>
+      </w:r>
+    </w:p>
+    <w:p>
+      <w:pPr>
+        <w:shd w:val="clear" w:color="auto" w:fill="22272E"/>
+        <w:spacing w:after="0" w:line="285" w:lineRule="atLeast"/>
+        <w:rPr>
+          <w:rFonts w:ascii="Consolas" w:eastAsia="Times New Roman" w:hAnsi="Consolas"/>
+          <w:color w:val="ADBAC7"/>
+          <w:sz w:val="21"/>
+          <w:szCs w:val="21"/>
+          <w:lang w:eastAsia="ru-RU"/>
+        </w:rPr>
+      </w:pPr>
+      <w:r>
+        <w:rPr>
+          <w:rFonts w:ascii="Consolas" w:eastAsia="Times New Roman" w:hAnsi="Consolas"/>
+          <w:color w:val="ADBAC7"/>
+          <w:sz w:val="21"/>
+          <w:szCs w:val="21"/>
+          <w:lang w:val="en-US" w:eastAsia="ru-RU"/>
+        </w:rPr>
+        <w:t xml:space="preserve">    </w:t>
+      </w:r>
+      <w:r>
+        <w:rPr>
+          <w:rFonts w:ascii="Consolas" w:eastAsia="Times New Roman" w:hAnsi="Consolas"/>
+          <w:color w:val="ADBAC7"/>
+          <w:sz w:val="21"/>
+          <w:szCs w:val="21"/>
+          <w:lang w:eastAsia="ru-RU"/>
+        </w:rPr>
+        <w:t>&lt;/</w:t>
+      </w:r>
+      <w:proofErr w:type="spellStart"/>
+      <w:r>
+        <w:rPr>
+          <w:rFonts w:ascii="Consolas" w:eastAsia="Times New Roman" w:hAnsi="Consolas"/>
+          <w:color w:val="8DDB8C"/>
+          <w:sz w:val="21"/>
+          <w:szCs w:val="21"/>
+          <w:lang w:eastAsia="ru-RU"/>
+        </w:rPr>
+        <w:t>SC.Products</w:t>
+      </w:r>
+      <w:proofErr w:type="spellEnd"/>
+      <w:r>
+        <w:rPr>
+          <w:rFonts w:ascii="Consolas" w:eastAsia="Times New Roman" w:hAnsi="Consolas"/>
+          <w:color w:val="ADBAC7"/>
+          <w:sz w:val="21"/>
+          <w:szCs w:val="21"/>
+          <w:lang w:eastAsia="ru-RU"/>
+        </w:rPr>
+        <w:t>&gt;</w:t>
+      </w:r>
+    </w:p>
+    <w:p>
+      <w:pPr>
+        <w:shd w:val="clear" w:color="auto" w:fill="22272E"/>
+        <w:spacing w:after="0" w:line="285" w:lineRule="atLeast"/>
+        <w:rPr>
+          <w:rFonts w:ascii="Consolas" w:eastAsia="Times New Roman" w:hAnsi="Consolas"/>
+          <w:color w:val="ADBAC7"/>
+          <w:sz w:val="21"/>
+          <w:szCs w:val="21"/>
+          <w:lang w:eastAsia="ru-RU"/>
+        </w:rPr>
+      </w:pPr>
+    </w:p>
+    <w:p>
+      <w:pPr>
+        <w:shd w:val="clear" w:color="auto" w:fill="22272E"/>
+        <w:spacing w:after="0" w:line="285" w:lineRule="atLeast"/>
+        <w:rPr>
+          <w:rFonts w:ascii="Consolas" w:eastAsia="Times New Roman" w:hAnsi="Consolas"/>
+          <w:color w:val="ADBAC7"/>
+          <w:sz w:val="21"/>
+          <w:szCs w:val="21"/>
+          <w:lang w:eastAsia="ru-RU"/>
+        </w:rPr>
+      </w:pPr>
+      <w:r>
+        <w:rPr>
+          <w:rFonts w:ascii="Consolas" w:eastAsia="Times New Roman" w:hAnsi="Consolas"/>
+          <w:color w:val="ADBAC7"/>
+          <w:sz w:val="21"/>
+          <w:szCs w:val="21"/>
+          <w:lang w:eastAsia="ru-RU"/>
+        </w:rPr>
+        <w:t>  )</w:t>
+      </w:r>
+    </w:p>
+    <w:p>
+      <w:pPr>
+        <w:shd w:val="clear" w:color="auto" w:fill="22272E"/>
+        <w:spacing w:after="0" w:line="285" w:lineRule="atLeast"/>
+        <w:rPr>
+          <w:rFonts w:ascii="Consolas" w:eastAsia="Times New Roman" w:hAnsi="Consolas"/>
+          <w:color w:val="ADBAC7"/>
+          <w:sz w:val="21"/>
+          <w:szCs w:val="21"/>
+          <w:lang w:eastAsia="ru-RU"/>
+        </w:rPr>
+      </w:pPr>
+      <w:r>
+        <w:rPr>
+          <w:rFonts w:ascii="Consolas" w:eastAsia="Times New Roman" w:hAnsi="Consolas"/>
+          <w:color w:val="ADBAC7"/>
+          <w:sz w:val="21"/>
+          <w:szCs w:val="21"/>
+          <w:lang w:eastAsia="ru-RU"/>
+        </w:rPr>
+        <w:lastRenderedPageBreak/>
+        <w:t>}</w:t>
+      </w:r>
+    </w:p>
+    <w:p>
+      <w:pPr>
+        <w:rPr>
+          <w:sz w:val="28"/>
+          <w:szCs w:val="28"/>
+        </w:rPr>
+      </w:pPr>
+    </w:p>
+    <w:p>
+      <w:pPr>
+        <w:pStyle w:val="1"/>
+        <w:numPr>
+          <w:ilvl w:val="0"/>
+          <w:numId w:val="3"/>
+        </w:numPr>
+      </w:pPr>
+      <w:bookmarkStart w:id="42" w:name="_Toc194442392"/>
+      <w:bookmarkStart w:id="43" w:name="_Toc195698433"/>
+      <w:r>
+        <w:rPr>
+          <w:lang w:val="en-US"/>
+        </w:rPr>
         <w:t>Helpers (</w:t>
       </w:r>
       <w:r>
         <w:t>вспомогательные функции)</w:t>
       </w:r>
-      <w:bookmarkEnd w:id="39"/>
-      <w:bookmarkEnd w:id="40"/>
+      <w:bookmarkEnd w:id="42"/>
+      <w:bookmarkEnd w:id="43"/>
     </w:p>
     <w:p/>
     <w:p>
@@ -21115,15 +22675,15 @@
         <w:pStyle w:val="2"/>
         <w:numPr>
           <w:ilvl w:val="1"/>
-          <w:numId w:val="21"/>
+          <w:numId w:val="3"/>
         </w:numPr>
         <w:rPr>
           <w:lang w:val="en-US"/>
         </w:rPr>
       </w:pPr>
-      <w:bookmarkStart w:id="41" w:name="_getProducts"/>
-      <w:bookmarkStart w:id="42" w:name="_Toc195645912"/>
-      <w:bookmarkEnd w:id="41"/>
+      <w:bookmarkStart w:id="44" w:name="_getProducts"/>
+      <w:bookmarkStart w:id="45" w:name="_Toc195698434"/>
+      <w:bookmarkEnd w:id="44"/>
       <w:proofErr w:type="spellStart"/>
       <w:r>
         <w:rPr>
@@ -21131,7 +22691,7 @@
         </w:rPr>
         <w:t>getProducts</w:t>
       </w:r>
-      <w:bookmarkEnd w:id="42"/>
+      <w:bookmarkEnd w:id="45"/>
       <w:proofErr w:type="spellEnd"/>
     </w:p>
     <w:p>
@@ -22050,9 +23610,19 @@
           <w:szCs w:val="21"/>
           <w:lang w:val="en-US"/>
         </w:rPr>
-        <w:t>.itemsPerPage;</w:t>
+        <w:t>.itemsPerPage</w:t>
       </w:r>
       <w:proofErr w:type="spellEnd"/>
+      <w:r>
+        <w:rPr>
+          <w:rFonts w:ascii="Consolas" w:hAnsi="Consolas"/>
+          <w:color w:val="ADBAC7"/>
+          <w:sz w:val="21"/>
+          <w:szCs w:val="21"/>
+          <w:lang w:val="en-US"/>
+        </w:rPr>
+        <w:t>;</w:t>
+      </w:r>
     </w:p>
     <w:p>
       <w:pPr>
@@ -22074,7 +23644,6 @@
           <w:szCs w:val="21"/>
           <w:lang w:val="en-US"/>
         </w:rPr>
-        <w:lastRenderedPageBreak/>
         <w:t>const</w:t>
       </w:r>
       <w:r>
@@ -22283,6 +23852,7 @@
         <w:rPr>
           <w:sz w:val="28"/>
           <w:szCs w:val="28"/>
+          <w:lang w:val="en-US"/>
         </w:rPr>
         <w:t xml:space="preserve"> </w:t>
       </w:r>
@@ -22314,7 +23884,16 @@
           <w:szCs w:val="21"/>
           <w:lang w:val="en-US"/>
         </w:rPr>
-        <w:t xml:space="preserve">  </w:t>
+        <w:t> </w:t>
+      </w:r>
+      <w:r>
+        <w:rPr>
+          <w:rFonts w:ascii="Consolas" w:hAnsi="Consolas"/>
+          <w:color w:val="ADBAC7"/>
+          <w:sz w:val="21"/>
+          <w:szCs w:val="21"/>
+        </w:rPr>
+        <w:t xml:space="preserve"> </w:t>
       </w:r>
       <w:r>
         <w:rPr>
@@ -22786,6 +24365,7 @@
           <w:szCs w:val="21"/>
           <w:lang w:val="en-US" w:eastAsia="ru-RU"/>
         </w:rPr>
+        <w:lastRenderedPageBreak/>
         <w:t xml:space="preserve">  </w:t>
       </w:r>
       <w:r>
@@ -24889,7 +26469,6 @@
           <w:szCs w:val="21"/>
           <w:lang w:val="en-US" w:eastAsia="ru-RU"/>
         </w:rPr>
-        <w:lastRenderedPageBreak/>
         <w:t> </w:t>
       </w:r>
       <w:r>
@@ -25605,7 +27184,7 @@
           <w:color w:val="ADBAC7"/>
           <w:sz w:val="21"/>
           <w:szCs w:val="21"/>
-          <w:lang w:val="en-US" w:eastAsia="ru-RU"/>
+          <w:lang w:eastAsia="ru-RU"/>
         </w:rPr>
       </w:pPr>
       <w:r>
@@ -25624,7 +27203,7 @@
           <w:color w:val="ADBAC7"/>
           <w:sz w:val="21"/>
           <w:szCs w:val="21"/>
-          <w:lang w:val="en-US" w:eastAsia="ru-RU"/>
+          <w:lang w:eastAsia="ru-RU"/>
         </w:rPr>
         <w:t xml:space="preserve"> </w:t>
       </w:r>
@@ -25646,7 +27225,7 @@
           <w:color w:val="ADBAC7"/>
           <w:sz w:val="21"/>
           <w:szCs w:val="21"/>
-          <w:lang w:val="en-US" w:eastAsia="ru-RU"/>
+          <w:lang w:eastAsia="ru-RU"/>
         </w:rPr>
         <w:t xml:space="preserve"> </w:t>
       </w:r>
@@ -25656,7 +27235,7 @@
           <w:color w:val="F47067"/>
           <w:sz w:val="21"/>
           <w:szCs w:val="21"/>
-          <w:lang w:val="en-US" w:eastAsia="ru-RU"/>
+          <w:lang w:eastAsia="ru-RU"/>
         </w:rPr>
         <w:t>=</w:t>
       </w:r>
@@ -25666,7 +27245,7 @@
           <w:color w:val="ADBAC7"/>
           <w:sz w:val="21"/>
           <w:szCs w:val="21"/>
-          <w:lang w:val="en-US" w:eastAsia="ru-RU"/>
+          <w:lang w:eastAsia="ru-RU"/>
         </w:rPr>
         <w:t xml:space="preserve"> (</w:t>
       </w:r>
@@ -25686,7 +27265,7 @@
           <w:color w:val="ADBAC7"/>
           <w:sz w:val="21"/>
           <w:szCs w:val="21"/>
-          <w:lang w:val="en-US" w:eastAsia="ru-RU"/>
+          <w:lang w:eastAsia="ru-RU"/>
         </w:rPr>
         <w:t xml:space="preserve">, </w:t>
       </w:r>
@@ -25706,7 +27285,7 @@
           <w:color w:val="ADBAC7"/>
           <w:sz w:val="21"/>
           <w:szCs w:val="21"/>
-          <w:lang w:val="en-US" w:eastAsia="ru-RU"/>
+          <w:lang w:eastAsia="ru-RU"/>
         </w:rPr>
         <w:t xml:space="preserve">) </w:t>
       </w:r>
@@ -25716,7 +27295,7 @@
           <w:color w:val="F47067"/>
           <w:sz w:val="21"/>
           <w:szCs w:val="21"/>
-          <w:lang w:val="en-US" w:eastAsia="ru-RU"/>
+          <w:lang w:eastAsia="ru-RU"/>
         </w:rPr>
         <w:t>=&gt;</w:t>
       </w:r>
@@ -25726,7 +27305,7 @@
           <w:color w:val="ADBAC7"/>
           <w:sz w:val="21"/>
           <w:szCs w:val="21"/>
-          <w:lang w:val="en-US" w:eastAsia="ru-RU"/>
+          <w:lang w:eastAsia="ru-RU"/>
         </w:rPr>
         <w:t xml:space="preserve"> {</w:t>
       </w:r>
@@ -25740,7 +27319,7 @@
           <w:color w:val="ADBAC7"/>
           <w:sz w:val="21"/>
           <w:szCs w:val="21"/>
-          <w:lang w:val="en-US" w:eastAsia="ru-RU"/>
+          <w:lang w:eastAsia="ru-RU"/>
         </w:rPr>
       </w:pPr>
     </w:p>
@@ -25764,7 +27343,17 @@
           <w:szCs w:val="21"/>
           <w:lang w:val="en-US" w:eastAsia="ru-RU"/>
         </w:rPr>
-        <w:t xml:space="preserve">  </w:t>
+        <w:t> </w:t>
+      </w:r>
+      <w:r>
+        <w:rPr>
+          <w:rFonts w:ascii="Consolas" w:eastAsia="Times New Roman" w:hAnsi="Consolas"/>
+          <w:color w:val="ADBAC7"/>
+          <w:sz w:val="21"/>
+          <w:szCs w:val="21"/>
+          <w:lang w:eastAsia="ru-RU"/>
+        </w:rPr>
+        <w:t xml:space="preserve"> </w:t>
       </w:r>
       <w:r>
         <w:rPr>
@@ -26234,6 +27823,7 @@
           <w:szCs w:val="21"/>
           <w:lang w:val="en-US" w:eastAsia="ru-RU"/>
         </w:rPr>
+        <w:lastRenderedPageBreak/>
         <w:t xml:space="preserve">    </w:t>
       </w:r>
       <w:r>
@@ -27599,14 +29189,14 @@
         <w:pStyle w:val="2"/>
         <w:numPr>
           <w:ilvl w:val="1"/>
-          <w:numId w:val="21"/>
+          <w:numId w:val="3"/>
         </w:numPr>
         <w:rPr>
           <w:lang w:val="en-US"/>
         </w:rPr>
       </w:pPr>
-      <w:bookmarkStart w:id="43" w:name="_Toc194442393"/>
-      <w:bookmarkStart w:id="44" w:name="_Toc195645913"/>
+      <w:bookmarkStart w:id="46" w:name="_Toc194442393"/>
+      <w:bookmarkStart w:id="47" w:name="_Toc195698435"/>
       <w:proofErr w:type="spellStart"/>
       <w:r>
         <w:rPr>
@@ -27614,8 +29204,8 @@
         </w:rPr>
         <w:t>getFilters</w:t>
       </w:r>
-      <w:bookmarkEnd w:id="43"/>
-      <w:bookmarkEnd w:id="44"/>
+      <w:bookmarkEnd w:id="46"/>
+      <w:bookmarkEnd w:id="47"/>
       <w:proofErr w:type="spellEnd"/>
     </w:p>
     <w:p>
@@ -28053,7 +29643,6 @@
           <w:szCs w:val="21"/>
           <w:lang w:val="en-US" w:eastAsia="ru-RU"/>
         </w:rPr>
-        <w:lastRenderedPageBreak/>
         <w:t xml:space="preserve">  </w:t>
       </w:r>
       <w:r>
@@ -29133,6 +30722,7 @@
           <w:szCs w:val="21"/>
           <w:lang w:val="en-US" w:eastAsia="ru-RU"/>
         </w:rPr>
+        <w:lastRenderedPageBreak/>
         <w:t>    };</w:t>
       </w:r>
     </w:p>
@@ -29479,7 +31069,6 @@
           <w:szCs w:val="28"/>
         </w:rPr>
       </w:pPr>
-      <w:bookmarkStart w:id="45" w:name="_GoBack"/>
       <w:r>
         <w:rPr>
           <w:sz w:val="28"/>
@@ -29549,7 +31138,6 @@
         <w:t>:</w:t>
       </w:r>
     </w:p>
-    <w:bookmarkEnd w:id="45"/>
     <w:p>
       <w:pPr>
         <w:shd w:val="clear" w:color="auto" w:fill="22272E"/>
@@ -29887,7 +31475,7 @@
         <w:pStyle w:val="2"/>
         <w:numPr>
           <w:ilvl w:val="1"/>
-          <w:numId w:val="21"/>
+          <w:numId w:val="3"/>
         </w:numPr>
         <w:rPr>
           <w:lang w:val="en-US"/>
@@ -29899,8 +31487,8 @@
         </w:rPr>
         <w:t xml:space="preserve"> </w:t>
       </w:r>
-      <w:bookmarkStart w:id="46" w:name="_Toc194442394"/>
-      <w:bookmarkStart w:id="47" w:name="_Toc195645914"/>
+      <w:bookmarkStart w:id="48" w:name="_Toc194442394"/>
+      <w:bookmarkStart w:id="49" w:name="_Toc195698436"/>
       <w:proofErr w:type="spellStart"/>
       <w:r>
         <w:rPr>
@@ -29908,8 +31496,8 @@
         </w:rPr>
         <w:t>randomProducts</w:t>
       </w:r>
-      <w:bookmarkEnd w:id="46"/>
-      <w:bookmarkEnd w:id="47"/>
+      <w:bookmarkEnd w:id="48"/>
+      <w:bookmarkEnd w:id="49"/>
       <w:proofErr w:type="spellEnd"/>
       <w:r>
         <w:rPr>
@@ -30061,7 +31649,7 @@
         </w:rPr>
         <w:t xml:space="preserve"> </w:t>
       </w:r>
-      <w:bookmarkStart w:id="48" w:name="_Hlk193800887"/>
+      <w:bookmarkStart w:id="50" w:name="_Hlk193800887"/>
       <w:proofErr w:type="spellStart"/>
       <w:r>
         <w:rPr>
@@ -30084,7 +31672,7 @@
         </w:rPr>
         <w:t xml:space="preserve"> </w:t>
       </w:r>
-      <w:bookmarkEnd w:id="48"/>
+      <w:bookmarkEnd w:id="50"/>
       <w:r>
         <w:rPr>
           <w:rFonts w:ascii="Consolas" w:eastAsia="Times New Roman" w:hAnsi="Consolas"/>
@@ -30178,7 +31766,6 @@
           <w:szCs w:val="21"/>
           <w:lang w:val="en-US" w:eastAsia="ru-RU"/>
         </w:rPr>
-        <w:lastRenderedPageBreak/>
         <w:t xml:space="preserve">  </w:t>
       </w:r>
       <w:r>
@@ -31780,6 +33367,7 @@
           <w:szCs w:val="21"/>
           <w:lang w:eastAsia="ru-RU"/>
         </w:rPr>
+        <w:lastRenderedPageBreak/>
         <w:t xml:space="preserve">    </w:t>
       </w:r>
       <w:r>
@@ -32814,6 +34402,119 @@
     </w:lvl>
   </w:abstractNum>
   <w:abstractNum w:abstractNumId="7" w15:restartNumberingAfterBreak="0">
+    <w:nsid w:val="19492FED"/>
+    <w:multiLevelType w:val="hybridMultilevel"/>
+    <w:tmpl w:val="BF40B12A"/>
+    <w:lvl w:ilvl="0" w:tplc="364A0C9C">
+      <w:start w:val="1"/>
+      <w:numFmt w:val="bullet"/>
+      <w:lvlText w:val="-"/>
+      <w:lvlJc w:val="left"/>
+      <w:pPr>
+        <w:ind w:left="720" w:hanging="360"/>
+      </w:pPr>
+      <w:rPr>
+        <w:rFonts w:ascii="Courier New" w:hAnsi="Courier New" w:hint="default"/>
+      </w:rPr>
+    </w:lvl>
+    <w:lvl w:ilvl="1" w:tplc="04190003" w:tentative="1">
+      <w:start w:val="1"/>
+      <w:numFmt w:val="bullet"/>
+      <w:lvlText w:val="o"/>
+      <w:lvlJc w:val="left"/>
+      <w:pPr>
+        <w:ind w:left="1440" w:hanging="360"/>
+      </w:pPr>
+      <w:rPr>
+        <w:rFonts w:ascii="Courier New" w:hAnsi="Courier New" w:cs="Courier New" w:hint="default"/>
+      </w:rPr>
+    </w:lvl>
+    <w:lvl w:ilvl="2" w:tplc="04190005" w:tentative="1">
+      <w:start w:val="1"/>
+      <w:numFmt w:val="bullet"/>
+      <w:lvlText w:val=""/>
+      <w:lvlJc w:val="left"/>
+      <w:pPr>
+        <w:ind w:left="2160" w:hanging="360"/>
+      </w:pPr>
+      <w:rPr>
+        <w:rFonts w:ascii="Wingdings" w:hAnsi="Wingdings" w:hint="default"/>
+      </w:rPr>
+    </w:lvl>
+    <w:lvl w:ilvl="3" w:tplc="04190001" w:tentative="1">
+      <w:start w:val="1"/>
+      <w:numFmt w:val="bullet"/>
+      <w:lvlText w:val=""/>
+      <w:lvlJc w:val="left"/>
+      <w:pPr>
+        <w:ind w:left="2880" w:hanging="360"/>
+      </w:pPr>
+      <w:rPr>
+        <w:rFonts w:ascii="Symbol" w:hAnsi="Symbol" w:hint="default"/>
+      </w:rPr>
+    </w:lvl>
+    <w:lvl w:ilvl="4" w:tplc="04190003" w:tentative="1">
+      <w:start w:val="1"/>
+      <w:numFmt w:val="bullet"/>
+      <w:lvlText w:val="o"/>
+      <w:lvlJc w:val="left"/>
+      <w:pPr>
+        <w:ind w:left="3600" w:hanging="360"/>
+      </w:pPr>
+      <w:rPr>
+        <w:rFonts w:ascii="Courier New" w:hAnsi="Courier New" w:cs="Courier New" w:hint="default"/>
+      </w:rPr>
+    </w:lvl>
+    <w:lvl w:ilvl="5" w:tplc="04190005" w:tentative="1">
+      <w:start w:val="1"/>
+      <w:numFmt w:val="bullet"/>
+      <w:lvlText w:val=""/>
+      <w:lvlJc w:val="left"/>
+      <w:pPr>
+        <w:ind w:left="4320" w:hanging="360"/>
+      </w:pPr>
+      <w:rPr>
+        <w:rFonts w:ascii="Wingdings" w:hAnsi="Wingdings" w:hint="default"/>
+      </w:rPr>
+    </w:lvl>
+    <w:lvl w:ilvl="6" w:tplc="04190001" w:tentative="1">
+      <w:start w:val="1"/>
+      <w:numFmt w:val="bullet"/>
+      <w:lvlText w:val=""/>
+      <w:lvlJc w:val="left"/>
+      <w:pPr>
+        <w:ind w:left="5040" w:hanging="360"/>
+      </w:pPr>
+      <w:rPr>
+        <w:rFonts w:ascii="Symbol" w:hAnsi="Symbol" w:hint="default"/>
+      </w:rPr>
+    </w:lvl>
+    <w:lvl w:ilvl="7" w:tplc="04190003" w:tentative="1">
+      <w:start w:val="1"/>
+      <w:numFmt w:val="bullet"/>
+      <w:lvlText w:val="o"/>
+      <w:lvlJc w:val="left"/>
+      <w:pPr>
+        <w:ind w:left="5760" w:hanging="360"/>
+      </w:pPr>
+      <w:rPr>
+        <w:rFonts w:ascii="Courier New" w:hAnsi="Courier New" w:cs="Courier New" w:hint="default"/>
+      </w:rPr>
+    </w:lvl>
+    <w:lvl w:ilvl="8" w:tplc="04190005" w:tentative="1">
+      <w:start w:val="1"/>
+      <w:numFmt w:val="bullet"/>
+      <w:lvlText w:val=""/>
+      <w:lvlJc w:val="left"/>
+      <w:pPr>
+        <w:ind w:left="6480" w:hanging="360"/>
+      </w:pPr>
+      <w:rPr>
+        <w:rFonts w:ascii="Wingdings" w:hAnsi="Wingdings" w:hint="default"/>
+      </w:rPr>
+    </w:lvl>
+  </w:abstractNum>
+  <w:abstractNum w:abstractNumId="8" w15:restartNumberingAfterBreak="0">
     <w:nsid w:val="1A612DFF"/>
     <w:multiLevelType w:val="hybridMultilevel"/>
     <w:tmpl w:val="7C0A25A8"/>
@@ -32899,7 +34600,7 @@
       </w:pPr>
     </w:lvl>
   </w:abstractNum>
-  <w:abstractNum w:abstractNumId="8" w15:restartNumberingAfterBreak="0">
+  <w:abstractNum w:abstractNumId="9" w15:restartNumberingAfterBreak="0">
     <w:nsid w:val="1D765F82"/>
     <w:multiLevelType w:val="hybridMultilevel"/>
     <w:tmpl w:val="AD227BA4"/>
@@ -33012,7 +34713,7 @@
       </w:rPr>
     </w:lvl>
   </w:abstractNum>
-  <w:abstractNum w:abstractNumId="9" w15:restartNumberingAfterBreak="0">
+  <w:abstractNum w:abstractNumId="10" w15:restartNumberingAfterBreak="0">
     <w:nsid w:val="24DC56EA"/>
     <w:multiLevelType w:val="hybridMultilevel"/>
     <w:tmpl w:val="545A8A3A"/>
@@ -33125,7 +34826,7 @@
       </w:rPr>
     </w:lvl>
   </w:abstractNum>
-  <w:abstractNum w:abstractNumId="10" w15:restartNumberingAfterBreak="0">
+  <w:abstractNum w:abstractNumId="11" w15:restartNumberingAfterBreak="0">
     <w:nsid w:val="2AC32729"/>
     <w:multiLevelType w:val="hybridMultilevel"/>
     <w:tmpl w:val="1466D2FC"/>
@@ -33211,7 +34912,7 @@
       </w:pPr>
     </w:lvl>
   </w:abstractNum>
-  <w:abstractNum w:abstractNumId="11" w15:restartNumberingAfterBreak="0">
+  <w:abstractNum w:abstractNumId="12" w15:restartNumberingAfterBreak="0">
     <w:nsid w:val="2B010DA6"/>
     <w:multiLevelType w:val="hybridMultilevel"/>
     <w:tmpl w:val="846EEFF8"/>
@@ -33324,7 +35025,7 @@
       </w:rPr>
     </w:lvl>
   </w:abstractNum>
-  <w:abstractNum w:abstractNumId="12" w15:restartNumberingAfterBreak="0">
+  <w:abstractNum w:abstractNumId="13" w15:restartNumberingAfterBreak="0">
     <w:nsid w:val="331B40F1"/>
     <w:multiLevelType w:val="multilevel"/>
     <w:tmpl w:val="7C0C6F18"/>
@@ -33446,7 +35147,7 @@
       </w:rPr>
     </w:lvl>
   </w:abstractNum>
-  <w:abstractNum w:abstractNumId="13" w15:restartNumberingAfterBreak="0">
+  <w:abstractNum w:abstractNumId="14" w15:restartNumberingAfterBreak="0">
     <w:nsid w:val="35E313C5"/>
     <w:multiLevelType w:val="multilevel"/>
     <w:tmpl w:val="0862DF22"/>
@@ -33569,7 +35270,7 @@
       </w:rPr>
     </w:lvl>
   </w:abstractNum>
-  <w:abstractNum w:abstractNumId="14" w15:restartNumberingAfterBreak="0">
+  <w:abstractNum w:abstractNumId="15" w15:restartNumberingAfterBreak="0">
     <w:nsid w:val="36FE680A"/>
     <w:multiLevelType w:val="hybridMultilevel"/>
     <w:tmpl w:val="0EB6B5A4"/>
@@ -33682,7 +35383,7 @@
       </w:rPr>
     </w:lvl>
   </w:abstractNum>
-  <w:abstractNum w:abstractNumId="15" w15:restartNumberingAfterBreak="0">
+  <w:abstractNum w:abstractNumId="16" w15:restartNumberingAfterBreak="0">
     <w:nsid w:val="3D035BC9"/>
     <w:multiLevelType w:val="hybridMultilevel"/>
     <w:tmpl w:val="0DCA5C86"/>
@@ -33771,7 +35472,7 @@
       </w:pPr>
     </w:lvl>
   </w:abstractNum>
-  <w:abstractNum w:abstractNumId="16" w15:restartNumberingAfterBreak="0">
+  <w:abstractNum w:abstractNumId="17" w15:restartNumberingAfterBreak="0">
     <w:nsid w:val="3D0C4165"/>
     <w:multiLevelType w:val="hybridMultilevel"/>
     <w:tmpl w:val="3146B576"/>
@@ -33861,7 +35562,7 @@
       </w:pPr>
     </w:lvl>
   </w:abstractNum>
-  <w:abstractNum w:abstractNumId="17" w15:restartNumberingAfterBreak="0">
+  <w:abstractNum w:abstractNumId="18" w15:restartNumberingAfterBreak="0">
     <w:nsid w:val="3F753697"/>
     <w:multiLevelType w:val="hybridMultilevel"/>
     <w:tmpl w:val="0D142168"/>
@@ -33974,7 +35675,7 @@
       </w:rPr>
     </w:lvl>
   </w:abstractNum>
-  <w:abstractNum w:abstractNumId="18" w15:restartNumberingAfterBreak="0">
+  <w:abstractNum w:abstractNumId="19" w15:restartNumberingAfterBreak="0">
     <w:nsid w:val="409C6DE6"/>
     <w:multiLevelType w:val="hybridMultilevel"/>
     <w:tmpl w:val="166CB5D4"/>
@@ -34064,7 +35765,7 @@
       </w:pPr>
     </w:lvl>
   </w:abstractNum>
-  <w:abstractNum w:abstractNumId="19" w15:restartNumberingAfterBreak="0">
+  <w:abstractNum w:abstractNumId="20" w15:restartNumberingAfterBreak="0">
     <w:nsid w:val="45603408"/>
     <w:multiLevelType w:val="hybridMultilevel"/>
     <w:tmpl w:val="C7C08AEE"/>
@@ -34177,7 +35878,7 @@
       </w:rPr>
     </w:lvl>
   </w:abstractNum>
-  <w:abstractNum w:abstractNumId="20" w15:restartNumberingAfterBreak="0">
+  <w:abstractNum w:abstractNumId="21" w15:restartNumberingAfterBreak="0">
     <w:nsid w:val="4982464C"/>
     <w:multiLevelType w:val="hybridMultilevel"/>
     <w:tmpl w:val="185AA8D0"/>
@@ -34290,7 +35991,7 @@
       </w:rPr>
     </w:lvl>
   </w:abstractNum>
-  <w:abstractNum w:abstractNumId="21" w15:restartNumberingAfterBreak="0">
+  <w:abstractNum w:abstractNumId="22" w15:restartNumberingAfterBreak="0">
     <w:nsid w:val="4ADF0487"/>
     <w:multiLevelType w:val="multilevel"/>
     <w:tmpl w:val="0862DF22"/>
@@ -34413,7 +36114,7 @@
       </w:rPr>
     </w:lvl>
   </w:abstractNum>
-  <w:abstractNum w:abstractNumId="22" w15:restartNumberingAfterBreak="0">
+  <w:abstractNum w:abstractNumId="23" w15:restartNumberingAfterBreak="0">
     <w:nsid w:val="4F180908"/>
     <w:multiLevelType w:val="hybridMultilevel"/>
     <w:tmpl w:val="615A2EC4"/>
@@ -34499,7 +36200,7 @@
       </w:pPr>
     </w:lvl>
   </w:abstractNum>
-  <w:abstractNum w:abstractNumId="23" w15:restartNumberingAfterBreak="0">
+  <w:abstractNum w:abstractNumId="24" w15:restartNumberingAfterBreak="0">
     <w:nsid w:val="501C14B5"/>
     <w:multiLevelType w:val="multilevel"/>
     <w:tmpl w:val="217ACB2E"/>
@@ -34621,7 +36322,7 @@
       </w:rPr>
     </w:lvl>
   </w:abstractNum>
-  <w:abstractNum w:abstractNumId="24" w15:restartNumberingAfterBreak="0">
+  <w:abstractNum w:abstractNumId="25" w15:restartNumberingAfterBreak="0">
     <w:nsid w:val="53B57DCF"/>
     <w:multiLevelType w:val="hybridMultilevel"/>
     <w:tmpl w:val="603C5378"/>
@@ -34734,7 +36435,7 @@
       </w:rPr>
     </w:lvl>
   </w:abstractNum>
-  <w:abstractNum w:abstractNumId="25" w15:restartNumberingAfterBreak="0">
+  <w:abstractNum w:abstractNumId="26" w15:restartNumberingAfterBreak="0">
     <w:nsid w:val="56012325"/>
     <w:multiLevelType w:val="hybridMultilevel"/>
     <w:tmpl w:val="007E3444"/>
@@ -34820,7 +36521,7 @@
       </w:pPr>
     </w:lvl>
   </w:abstractNum>
-  <w:abstractNum w:abstractNumId="26" w15:restartNumberingAfterBreak="0">
+  <w:abstractNum w:abstractNumId="27" w15:restartNumberingAfterBreak="0">
     <w:nsid w:val="56542898"/>
     <w:multiLevelType w:val="multilevel"/>
     <w:tmpl w:val="1092ED68"/>
@@ -34941,7 +36642,7 @@
       </w:rPr>
     </w:lvl>
   </w:abstractNum>
-  <w:abstractNum w:abstractNumId="27" w15:restartNumberingAfterBreak="0">
+  <w:abstractNum w:abstractNumId="28" w15:restartNumberingAfterBreak="0">
     <w:nsid w:val="598F196A"/>
     <w:multiLevelType w:val="hybridMultilevel"/>
     <w:tmpl w:val="74B4B7E2"/>
@@ -35054,7 +36755,7 @@
       </w:rPr>
     </w:lvl>
   </w:abstractNum>
-  <w:abstractNum w:abstractNumId="28" w15:restartNumberingAfterBreak="0">
+  <w:abstractNum w:abstractNumId="29" w15:restartNumberingAfterBreak="0">
     <w:nsid w:val="5CCA787C"/>
     <w:multiLevelType w:val="hybridMultilevel"/>
     <w:tmpl w:val="007E3444"/>
@@ -35140,7 +36841,7 @@
       </w:pPr>
     </w:lvl>
   </w:abstractNum>
-  <w:abstractNum w:abstractNumId="29" w15:restartNumberingAfterBreak="0">
+  <w:abstractNum w:abstractNumId="30" w15:restartNumberingAfterBreak="0">
     <w:nsid w:val="67253FE5"/>
     <w:multiLevelType w:val="hybridMultilevel"/>
     <w:tmpl w:val="F31E6460"/>
@@ -35226,7 +36927,7 @@
       </w:pPr>
     </w:lvl>
   </w:abstractNum>
-  <w:abstractNum w:abstractNumId="30" w15:restartNumberingAfterBreak="0">
+  <w:abstractNum w:abstractNumId="31" w15:restartNumberingAfterBreak="0">
     <w:nsid w:val="68BA72C1"/>
     <w:multiLevelType w:val="hybridMultilevel"/>
     <w:tmpl w:val="6810AEDC"/>
@@ -35339,7 +37040,7 @@
       </w:rPr>
     </w:lvl>
   </w:abstractNum>
-  <w:abstractNum w:abstractNumId="31" w15:restartNumberingAfterBreak="0">
+  <w:abstractNum w:abstractNumId="32" w15:restartNumberingAfterBreak="0">
     <w:nsid w:val="71661EA7"/>
     <w:multiLevelType w:val="hybridMultilevel"/>
     <w:tmpl w:val="47FE49CC"/>
@@ -35452,7 +37153,7 @@
       </w:rPr>
     </w:lvl>
   </w:abstractNum>
-  <w:abstractNum w:abstractNumId="32" w15:restartNumberingAfterBreak="0">
+  <w:abstractNum w:abstractNumId="33" w15:restartNumberingAfterBreak="0">
     <w:nsid w:val="75127AE7"/>
     <w:multiLevelType w:val="hybridMultilevel"/>
     <w:tmpl w:val="D80ABA64"/>
@@ -35565,7 +37266,7 @@
       </w:rPr>
     </w:lvl>
   </w:abstractNum>
-  <w:abstractNum w:abstractNumId="33" w15:restartNumberingAfterBreak="0">
+  <w:abstractNum w:abstractNumId="34" w15:restartNumberingAfterBreak="0">
     <w:nsid w:val="78A76202"/>
     <w:multiLevelType w:val="hybridMultilevel"/>
     <w:tmpl w:val="4F3E7FF0"/>
@@ -35682,91 +37383,91 @@
     <w:abstractNumId w:val="2"/>
   </w:num>
   <w:num w:numId="2">
-    <w:abstractNumId w:val="26"/>
+    <w:abstractNumId w:val="27"/>
   </w:num>
   <w:num w:numId="3">
-    <w:abstractNumId w:val="13"/>
+    <w:abstractNumId w:val="14"/>
   </w:num>
   <w:num w:numId="4">
-    <w:abstractNumId w:val="19"/>
+    <w:abstractNumId w:val="20"/>
   </w:num>
   <w:num w:numId="5">
-    <w:abstractNumId w:val="27"/>
+    <w:abstractNumId w:val="28"/>
   </w:num>
   <w:num w:numId="6">
-    <w:abstractNumId w:val="29"/>
+    <w:abstractNumId w:val="30"/>
   </w:num>
   <w:num w:numId="7">
     <w:abstractNumId w:val="4"/>
   </w:num>
   <w:num w:numId="8">
-    <w:abstractNumId w:val="20"/>
+    <w:abstractNumId w:val="21"/>
   </w:num>
   <w:num w:numId="9">
-    <w:abstractNumId w:val="31"/>
+    <w:abstractNumId w:val="32"/>
   </w:num>
   <w:num w:numId="10">
     <w:abstractNumId w:val="6"/>
   </w:num>
   <w:num w:numId="11">
-    <w:abstractNumId w:val="33"/>
+    <w:abstractNumId w:val="34"/>
   </w:num>
   <w:num w:numId="12">
-    <w:abstractNumId w:val="11"/>
+    <w:abstractNumId w:val="12"/>
   </w:num>
   <w:num w:numId="13">
-    <w:abstractNumId w:val="8"/>
+    <w:abstractNumId w:val="9"/>
   </w:num>
   <w:num w:numId="14">
-    <w:abstractNumId w:val="9"/>
+    <w:abstractNumId w:val="10"/>
   </w:num>
   <w:num w:numId="15">
-    <w:abstractNumId w:val="21"/>
+    <w:abstractNumId w:val="22"/>
   </w:num>
   <w:num w:numId="16">
     <w:abstractNumId w:val="0"/>
   </w:num>
   <w:num w:numId="17">
-    <w:abstractNumId w:val="16"/>
+    <w:abstractNumId w:val="17"/>
   </w:num>
   <w:num w:numId="18">
-    <w:abstractNumId w:val="22"/>
+    <w:abstractNumId w:val="23"/>
   </w:num>
   <w:num w:numId="19">
-    <w:abstractNumId w:val="7"/>
+    <w:abstractNumId w:val="8"/>
   </w:num>
   <w:num w:numId="20">
-    <w:abstractNumId w:val="10"/>
+    <w:abstractNumId w:val="11"/>
   </w:num>
   <w:num w:numId="21">
-    <w:abstractNumId w:val="12"/>
+    <w:abstractNumId w:val="13"/>
   </w:num>
   <w:num w:numId="22">
-    <w:abstractNumId w:val="23"/>
+    <w:abstractNumId w:val="24"/>
   </w:num>
   <w:num w:numId="23">
-    <w:abstractNumId w:val="14"/>
+    <w:abstractNumId w:val="15"/>
   </w:num>
   <w:num w:numId="24">
-    <w:abstractNumId w:val="17"/>
+    <w:abstractNumId w:val="18"/>
   </w:num>
   <w:num w:numId="25">
-    <w:abstractNumId w:val="24"/>
+    <w:abstractNumId w:val="25"/>
   </w:num>
   <w:num w:numId="26">
     <w:abstractNumId w:val="1"/>
   </w:num>
   <w:num w:numId="27">
-    <w:abstractNumId w:val="18"/>
+    <w:abstractNumId w:val="19"/>
   </w:num>
   <w:num w:numId="28">
-    <w:abstractNumId w:val="25"/>
+    <w:abstractNumId w:val="26"/>
   </w:num>
   <w:num w:numId="29">
-    <w:abstractNumId w:val="28"/>
+    <w:abstractNumId w:val="29"/>
   </w:num>
   <w:num w:numId="30">
-    <w:abstractNumId w:val="30"/>
+    <w:abstractNumId w:val="31"/>
   </w:num>
   <w:num w:numId="31">
     <w:abstractNumId w:val="5"/>
@@ -35775,10 +37476,13 @@
     <w:abstractNumId w:val="3"/>
   </w:num>
   <w:num w:numId="33">
-    <w:abstractNumId w:val="15"/>
+    <w:abstractNumId w:val="16"/>
   </w:num>
   <w:num w:numId="34">
-    <w:abstractNumId w:val="32"/>
+    <w:abstractNumId w:val="33"/>
+  </w:num>
+  <w:num w:numId="35">
+    <w:abstractNumId w:val="7"/>
   </w:num>
 </w:numbering>
 </file>
@@ -36791,7 +38495,7 @@
 </file>
 
 <file path=customXml/itemProps1.xml><?xml version="1.0" encoding="utf-8"?>
-<ds:datastoreItem xmlns:ds="http://schemas.openxmlformats.org/officeDocument/2006/customXml" ds:itemID="{E20B719C-0435-45E2-96CB-C5E1156EBE50}">
+<ds:datastoreItem xmlns:ds="http://schemas.openxmlformats.org/officeDocument/2006/customXml" ds:itemID="{F2FC755B-2B12-4C5D-BC34-BE41CC670EF8}">
   <ds:schemaRefs>
     <ds:schemaRef ds:uri="http://schemas.openxmlformats.org/officeDocument/2006/bibliography"/>
   </ds:schemaRefs>

</xml_diff>